<commit_message>
Modification du rapport.docx et du README.md
</commit_message>
<xml_diff>
--- a/rapport/rapport.docx
+++ b/rapport/rapport.docx
@@ -795,10 +795,7 @@
         <w:t>, DECIMAL</w:t>
       </w:r>
       <w:r>
-        <w:t xml:space="preserve"> </w:t>
-      </w:r>
-      <w:r>
-        <w:t>(</w:t>
+        <w:t xml:space="preserve"> (</w:t>
       </w:r>
       <w:proofErr w:type="spellStart"/>
       <w:proofErr w:type="gramStart"/>
@@ -1493,16 +1490,6 @@
     </w:p>
     <w:p>
       <w:pPr>
-        <w:spacing w:line="276" w:lineRule="auto"/>
-      </w:pPr>
-    </w:p>
-    <w:p>
-      <w:pPr>
-        <w:spacing w:line="276" w:lineRule="auto"/>
-      </w:pPr>
-    </w:p>
-    <w:p>
-      <w:pPr>
         <w:numPr>
           <w:ilvl w:val="0"/>
           <w:numId w:val="1"/>
@@ -1514,6 +1501,7 @@
           <w:b/>
           <w:bCs/>
         </w:rPr>
+        <w:lastRenderedPageBreak/>
         <w:t>Qualifications</w:t>
       </w:r>
     </w:p>
@@ -2547,7 +2535,6 @@
             <w:proofErr w:type="spellStart"/>
             <w:proofErr w:type="gramStart"/>
             <w:r>
-              <w:lastRenderedPageBreak/>
               <w:t>id</w:t>
             </w:r>
             <w:proofErr w:type="gramEnd"/>
@@ -2634,6 +2621,7 @@
         <w:spacing w:line="276" w:lineRule="auto"/>
       </w:pPr>
       <w:r>
+        <w:lastRenderedPageBreak/>
         <w:t xml:space="preserve">| </w:t>
       </w:r>
       <w:proofErr w:type="spellStart"/>
@@ -3158,7 +3146,6 @@
         <w:spacing w:line="276" w:lineRule="auto"/>
       </w:pPr>
       <w:r>
-        <w:lastRenderedPageBreak/>
         <w:t xml:space="preserve">| </w:t>
       </w:r>
       <w:proofErr w:type="spellStart"/>
@@ -3243,6 +3230,7 @@
           <w:b/>
           <w:bCs/>
         </w:rPr>
+        <w:lastRenderedPageBreak/>
         <w:t>3 Hypothèses et cas limites</w:t>
       </w:r>
     </w:p>
@@ -3431,6 +3419,7 @@
           <w:sz w:val="40"/>
           <w:szCs w:val="40"/>
         </w:rPr>
+        <w:lastRenderedPageBreak/>
         <w:t>3</w:t>
       </w:r>
       <w:r>
@@ -3748,48 +3737,44 @@
         <w:spacing w:line="276" w:lineRule="auto"/>
       </w:pPr>
       <w:r>
-        <w:t xml:space="preserve">Le MCD a été modélisé avec </w:t>
-      </w:r>
-      <w:r>
         <w:rPr>
           <w:b/>
           <w:bCs/>
         </w:rPr>
-        <w:t>Looping</w:t>
-      </w:r>
-      <w:r>
-        <w:t xml:space="preserve"> et respecte les principes de normalisation jusqu’à la </w:t>
+        <w:t>Précision sur les missions</w:t>
+      </w:r>
+      <w:r>
+        <w:br/>
+        <w:t>Bien que l’IAG ait initialement distingué les missions internes et les missions client, nous avons choisi dans notre MCD de représenter uniquement les missions contractualisées. Ainsi, une mission est toujours associée à un contrat et à un client (cardinalité 1,1). Cette simplification permet de garantir la cohérence des données tout en restant fidèle aux besoins principaux de l’ESN.</w:t>
+      </w:r>
+    </w:p>
+    <w:p>
+      <w:pPr>
+        <w:spacing w:line="276" w:lineRule="auto"/>
+      </w:pPr>
+      <w:r>
+        <w:t xml:space="preserve">Le MCD a été modélisé avec </w:t>
       </w:r>
       <w:r>
         <w:rPr>
           <w:b/>
           <w:bCs/>
         </w:rPr>
+        <w:t>Looping</w:t>
+      </w:r>
+      <w:r>
+        <w:t xml:space="preserve"> et respecte les principes de normalisation jusqu’à la </w:t>
+      </w:r>
+      <w:r>
+        <w:rPr>
+          <w:b/>
+          <w:bCs/>
+        </w:rPr>
         <w:t>3e forme normale (3FN)</w:t>
       </w:r>
       <w:r>
         <w:t>, afin de garantir l’absence de redondances et la cohérence des données.</w:t>
       </w:r>
-    </w:p>
-    <w:p>
-      <w:pPr>
-        <w:spacing w:line="276" w:lineRule="auto"/>
-      </w:pPr>
-    </w:p>
-    <w:p>
-      <w:pPr>
-        <w:spacing w:line="276" w:lineRule="auto"/>
-      </w:pPr>
-    </w:p>
-    <w:p>
-      <w:pPr>
-        <w:spacing w:line="276" w:lineRule="auto"/>
-      </w:pPr>
-    </w:p>
-    <w:p>
-      <w:pPr>
-        <w:spacing w:line="276" w:lineRule="auto"/>
-      </w:pPr>
     </w:p>
     <w:p>
       <w:pPr>
@@ -3823,8 +3808,44 @@
         <w:rPr>
           <w:i/>
           <w:iCs/>
-        </w:rPr>
-        <w:t>(Insérer ici l’image exportée de votre MCD, centrée et de bonne qualité pour assurer la lisibilité.)</w:t>
+          <w:noProof/>
+        </w:rPr>
+        <w:lastRenderedPageBreak/>
+        <w:drawing>
+          <wp:inline distT="0" distB="0" distL="0" distR="0" wp14:anchorId="01DDEA62" wp14:editId="59C6C079">
+            <wp:extent cx="6035040" cy="3914261"/>
+            <wp:effectExtent l="0" t="0" r="3810" b="0"/>
+            <wp:docPr id="1540486029" name="Image 1"/>
+            <wp:cNvGraphicFramePr>
+              <a:graphicFrameLocks xmlns:a="http://schemas.openxmlformats.org/drawingml/2006/main" noChangeAspect="1"/>
+            </wp:cNvGraphicFramePr>
+            <a:graphic xmlns:a="http://schemas.openxmlformats.org/drawingml/2006/main">
+              <a:graphicData uri="http://schemas.openxmlformats.org/drawingml/2006/picture">
+                <pic:pic xmlns:pic="http://schemas.openxmlformats.org/drawingml/2006/picture">
+                  <pic:nvPicPr>
+                    <pic:cNvPr id="1540486029" name=""/>
+                    <pic:cNvPicPr/>
+                  </pic:nvPicPr>
+                  <pic:blipFill>
+                    <a:blip r:embed="rId11"/>
+                    <a:stretch>
+                      <a:fillRect/>
+                    </a:stretch>
+                  </pic:blipFill>
+                  <pic:spPr>
+                    <a:xfrm>
+                      <a:off x="0" y="0"/>
+                      <a:ext cx="6039214" cy="3916968"/>
+                    </a:xfrm>
+                    <a:prstGeom prst="rect">
+                      <a:avLst/>
+                    </a:prstGeom>
+                  </pic:spPr>
+                </pic:pic>
+              </a:graphicData>
+            </a:graphic>
+          </wp:inline>
+        </w:drawing>
       </w:r>
     </w:p>
     <w:p>
@@ -3972,102 +3993,13 @@
           <w:szCs w:val="32"/>
         </w:rPr>
       </w:pPr>
-    </w:p>
-    <w:p>
-      <w:pPr>
-        <w:spacing w:line="276" w:lineRule="auto"/>
+      <w:r>
         <w:rPr>
           <w:color w:val="00948B"/>
           <w:sz w:val="32"/>
           <w:szCs w:val="32"/>
         </w:rPr>
-      </w:pPr>
-    </w:p>
-    <w:p>
-      <w:pPr>
-        <w:spacing w:line="276" w:lineRule="auto"/>
-        <w:rPr>
-          <w:color w:val="00948B"/>
-          <w:sz w:val="32"/>
-          <w:szCs w:val="32"/>
-        </w:rPr>
-      </w:pPr>
-    </w:p>
-    <w:p>
-      <w:pPr>
-        <w:spacing w:line="276" w:lineRule="auto"/>
-        <w:rPr>
-          <w:color w:val="00948B"/>
-          <w:sz w:val="32"/>
-          <w:szCs w:val="32"/>
-        </w:rPr>
-      </w:pPr>
-    </w:p>
-    <w:p>
-      <w:pPr>
-        <w:spacing w:line="276" w:lineRule="auto"/>
-        <w:rPr>
-          <w:color w:val="00948B"/>
-          <w:sz w:val="32"/>
-          <w:szCs w:val="32"/>
-        </w:rPr>
-      </w:pPr>
-    </w:p>
-    <w:p>
-      <w:pPr>
-        <w:spacing w:line="276" w:lineRule="auto"/>
-        <w:rPr>
-          <w:color w:val="00948B"/>
-          <w:sz w:val="32"/>
-          <w:szCs w:val="32"/>
-        </w:rPr>
-      </w:pPr>
-    </w:p>
-    <w:p>
-      <w:pPr>
-        <w:spacing w:line="276" w:lineRule="auto"/>
-        <w:rPr>
-          <w:color w:val="00948B"/>
-          <w:sz w:val="32"/>
-          <w:szCs w:val="32"/>
-        </w:rPr>
-      </w:pPr>
-    </w:p>
-    <w:p>
-      <w:pPr>
-        <w:spacing w:line="276" w:lineRule="auto"/>
-        <w:rPr>
-          <w:color w:val="00948B"/>
-          <w:sz w:val="32"/>
-          <w:szCs w:val="32"/>
-        </w:rPr>
-      </w:pPr>
-    </w:p>
-    <w:p>
-      <w:pPr>
-        <w:spacing w:line="276" w:lineRule="auto"/>
-        <w:rPr>
-          <w:color w:val="00948B"/>
-          <w:sz w:val="32"/>
-          <w:szCs w:val="32"/>
-        </w:rPr>
-      </w:pPr>
-    </w:p>
-    <w:p>
-      <w:pPr>
-        <w:spacing w:line="276" w:lineRule="auto"/>
-        <w:rPr>
-          <w:color w:val="00948B"/>
-          <w:sz w:val="32"/>
-          <w:szCs w:val="32"/>
-        </w:rPr>
-      </w:pPr>
-      <w:r>
-        <w:rPr>
-          <w:color w:val="00948B"/>
-          <w:sz w:val="32"/>
-          <w:szCs w:val="32"/>
-        </w:rPr>
+        <w:lastRenderedPageBreak/>
         <w:t>3.2 Justification des choix de modélisation</w:t>
       </w:r>
     </w:p>
@@ -4230,41 +4162,31 @@
           <w:b/>
           <w:bCs/>
         </w:rPr>
-        <w:t>Association n-aire (Intervenir)</w:t>
+        <w:t>Association n-aire (analyse et simplification)</w:t>
       </w:r>
       <w:r>
         <w:br/>
-        <w:t xml:space="preserve">Nous avons opté pour une association n-aire reliant </w:t>
-      </w:r>
-      <w:r>
-        <w:rPr>
-          <w:i/>
-          <w:iCs/>
-        </w:rPr>
-        <w:t>Employé</w:t>
-      </w:r>
-      <w:r>
-        <w:t xml:space="preserve">, </w:t>
-      </w:r>
-      <w:r>
-        <w:rPr>
-          <w:i/>
-          <w:iCs/>
-        </w:rPr>
-        <w:t>Mission</w:t>
-      </w:r>
+        <w:t xml:space="preserve">L’IAG avait proposé une association n-aire Intervenir reliant Employé, Mission et Contrat. Après analyse, nous avons simplifié ce point en choisissant une association binaire entre Employé et Mission, enrichie par les attributs </w:t>
+      </w:r>
+      <w:proofErr w:type="spellStart"/>
+      <w:r>
+        <w:t>role</w:t>
+      </w:r>
+      <w:proofErr w:type="spellEnd"/>
       <w:r>
         <w:t xml:space="preserve"> et </w:t>
       </w:r>
-      <w:r>
-        <w:rPr>
-          <w:i/>
-          <w:iCs/>
-        </w:rPr>
-        <w:t>Contrat</w:t>
-      </w:r>
-      <w:r>
-        <w:t>. Cette approche nous permet d’enregistrer dans une seule relation les informations clés d’une intervention (rôle, tarif, période) et d’éviter des redondances si l’on avait créé plusieurs associations binaires séparées.</w:t>
+      <w:proofErr w:type="spellStart"/>
+      <w:r>
+        <w:t>tarif_jour</w:t>
+      </w:r>
+      <w:proofErr w:type="spellEnd"/>
+      <w:r>
+        <w:t>.</w:t>
+      </w:r>
+      <w:r>
+        <w:br/>
+        <w:t>Ce choix réduit la complexité du modèle et reflète plus clairement la réalité des affectations, tout en conservant l’information essentielle (fonction de l’employé et tarif appliqué).</w:t>
       </w:r>
     </w:p>
     <w:p>
@@ -4320,6 +4242,83 @@
     <w:p>
       <w:pPr>
         <w:spacing w:line="276" w:lineRule="auto"/>
+      </w:pPr>
+      <w:r>
+        <w:rPr>
+          <w:b/>
+          <w:bCs/>
+        </w:rPr>
+        <w:t>Contraintes d’intégrité globales</w:t>
+      </w:r>
+      <w:r>
+        <w:br/>
+        <w:t>Certaines règles métier ne figurent pas directement dans le MCD mais doivent être respectées dans l’implémentation :</w:t>
+      </w:r>
+    </w:p>
+    <w:p>
+      <w:pPr>
+        <w:numPr>
+          <w:ilvl w:val="0"/>
+          <w:numId w:val="7"/>
+        </w:numPr>
+        <w:spacing w:line="276" w:lineRule="auto"/>
+      </w:pPr>
+      <w:r>
+        <w:t>Le salaire d’un employé doit être strictement supérieur à 0.</w:t>
+      </w:r>
+    </w:p>
+    <w:p>
+      <w:pPr>
+        <w:numPr>
+          <w:ilvl w:val="0"/>
+          <w:numId w:val="7"/>
+        </w:numPr>
+        <w:spacing w:line="276" w:lineRule="auto"/>
+      </w:pPr>
+      <w:r>
+        <w:lastRenderedPageBreak/>
+        <w:t>Le tarif journalier d’une affectation doit être strictement supérieur à 0.</w:t>
+      </w:r>
+    </w:p>
+    <w:p>
+      <w:pPr>
+        <w:numPr>
+          <w:ilvl w:val="0"/>
+          <w:numId w:val="7"/>
+        </w:numPr>
+        <w:spacing w:line="276" w:lineRule="auto"/>
+      </w:pPr>
+      <w:r>
+        <w:t>La date de fin d’une mission ou d’un contrat doit être postérieure ou égale à la date de début (ou nulle si en cours).</w:t>
+      </w:r>
+    </w:p>
+    <w:p>
+      <w:pPr>
+        <w:numPr>
+          <w:ilvl w:val="0"/>
+          <w:numId w:val="7"/>
+        </w:numPr>
+        <w:spacing w:line="276" w:lineRule="auto"/>
+      </w:pPr>
+      <w:r>
+        <w:t>Un employé ne peut pas être son propre manager.</w:t>
+      </w:r>
+    </w:p>
+    <w:p>
+      <w:pPr>
+        <w:numPr>
+          <w:ilvl w:val="0"/>
+          <w:numId w:val="7"/>
+        </w:numPr>
+        <w:spacing w:line="276" w:lineRule="auto"/>
+      </w:pPr>
+      <w:r>
+        <w:t>Les livrables d’une mission sont numérotés à partir de 1, avec une numérotation locale par mission.</w:t>
+      </w:r>
+    </w:p>
+    <w:p>
+      <w:pPr>
+        <w:spacing w:line="276" w:lineRule="auto"/>
         <w:ind w:left="720"/>
       </w:pPr>
     </w:p>
@@ -4336,12 +4335,91 @@
         <w:spacing w:line="276" w:lineRule="auto"/>
       </w:pPr>
       <w:r>
-        <w:lastRenderedPageBreak/>
         <w:br/>
       </w:r>
       <w:r>
         <w:br/>
       </w:r>
+    </w:p>
+    <w:p>
+      <w:pPr>
+        <w:spacing w:line="276" w:lineRule="auto"/>
+      </w:pPr>
+    </w:p>
+    <w:p>
+      <w:pPr>
+        <w:spacing w:line="276" w:lineRule="auto"/>
+      </w:pPr>
+    </w:p>
+    <w:p>
+      <w:pPr>
+        <w:spacing w:line="276" w:lineRule="auto"/>
+      </w:pPr>
+    </w:p>
+    <w:p>
+      <w:pPr>
+        <w:spacing w:line="276" w:lineRule="auto"/>
+      </w:pPr>
+    </w:p>
+    <w:p>
+      <w:pPr>
+        <w:spacing w:line="276" w:lineRule="auto"/>
+      </w:pPr>
+    </w:p>
+    <w:p>
+      <w:pPr>
+        <w:spacing w:line="276" w:lineRule="auto"/>
+      </w:pPr>
+    </w:p>
+    <w:p>
+      <w:pPr>
+        <w:spacing w:line="276" w:lineRule="auto"/>
+      </w:pPr>
+    </w:p>
+    <w:p>
+      <w:pPr>
+        <w:spacing w:line="276" w:lineRule="auto"/>
+      </w:pPr>
+    </w:p>
+    <w:p>
+      <w:pPr>
+        <w:spacing w:line="276" w:lineRule="auto"/>
+      </w:pPr>
+    </w:p>
+    <w:p>
+      <w:pPr>
+        <w:spacing w:line="276" w:lineRule="auto"/>
+      </w:pPr>
+    </w:p>
+    <w:p>
+      <w:pPr>
+        <w:spacing w:line="276" w:lineRule="auto"/>
+      </w:pPr>
+    </w:p>
+    <w:p>
+      <w:pPr>
+        <w:spacing w:line="276" w:lineRule="auto"/>
+      </w:pPr>
+    </w:p>
+    <w:p>
+      <w:pPr>
+        <w:spacing w:line="276" w:lineRule="auto"/>
+      </w:pPr>
+    </w:p>
+    <w:p>
+      <w:pPr>
+        <w:spacing w:line="276" w:lineRule="auto"/>
+      </w:pPr>
+    </w:p>
+    <w:p>
+      <w:pPr>
+        <w:spacing w:line="276" w:lineRule="auto"/>
+      </w:pPr>
+    </w:p>
+    <w:p>
+      <w:pPr>
+        <w:spacing w:line="276" w:lineRule="auto"/>
+      </w:pPr>
     </w:p>
     <w:p>
       <w:pPr>
@@ -4363,6 +4441,7 @@
           <w:sz w:val="40"/>
           <w:szCs w:val="40"/>
         </w:rPr>
+        <w:lastRenderedPageBreak/>
         <w:t>4. Conclusion synthétique</w:t>
       </w:r>
     </w:p>
@@ -4542,7 +4621,6 @@
           <w:b/>
           <w:bCs/>
         </w:rPr>
-        <w:lastRenderedPageBreak/>
         <w:t>Remarque :</w:t>
       </w:r>
       <w:r>
@@ -4563,7 +4641,7 @@
       </w:r>
     </w:p>
     <w:sectPr>
-      <w:footerReference w:type="default" r:id="rId11"/>
+      <w:footerReference w:type="default" r:id="rId12"/>
       <w:pgSz w:w="11906" w:h="16838"/>
       <w:pgMar w:top="1417" w:right="1417" w:bottom="1417" w:left="1417" w:header="708" w:footer="708" w:gutter="0"/>
       <w:cols w:space="708"/>
@@ -5115,6 +5193,155 @@
     </w:lvl>
   </w:abstractNum>
   <w:abstractNum w:abstractNumId="3" w15:restartNumberingAfterBreak="0">
+    <w:nsid w:val="16DD559C"/>
+    <w:multiLevelType w:val="multilevel"/>
+    <w:tmpl w:val="1112234C"/>
+    <w:lvl w:ilvl="0">
+      <w:start w:val="1"/>
+      <w:numFmt w:val="bullet"/>
+      <w:lvlText w:val=""/>
+      <w:lvlJc w:val="left"/>
+      <w:pPr>
+        <w:tabs>
+          <w:tab w:val="num" w:pos="720"/>
+        </w:tabs>
+        <w:ind w:left="720" w:hanging="360"/>
+      </w:pPr>
+      <w:rPr>
+        <w:rFonts w:ascii="Symbol" w:hAnsi="Symbol" w:hint="default"/>
+        <w:sz w:val="20"/>
+      </w:rPr>
+    </w:lvl>
+    <w:lvl w:ilvl="1" w:tentative="1">
+      <w:start w:val="1"/>
+      <w:numFmt w:val="bullet"/>
+      <w:lvlText w:val="o"/>
+      <w:lvlJc w:val="left"/>
+      <w:pPr>
+        <w:tabs>
+          <w:tab w:val="num" w:pos="1440"/>
+        </w:tabs>
+        <w:ind w:left="1440" w:hanging="360"/>
+      </w:pPr>
+      <w:rPr>
+        <w:rFonts w:ascii="Courier New" w:hAnsi="Courier New" w:hint="default"/>
+        <w:sz w:val="20"/>
+      </w:rPr>
+    </w:lvl>
+    <w:lvl w:ilvl="2" w:tentative="1">
+      <w:start w:val="1"/>
+      <w:numFmt w:val="bullet"/>
+      <w:lvlText w:val=""/>
+      <w:lvlJc w:val="left"/>
+      <w:pPr>
+        <w:tabs>
+          <w:tab w:val="num" w:pos="2160"/>
+        </w:tabs>
+        <w:ind w:left="2160" w:hanging="360"/>
+      </w:pPr>
+      <w:rPr>
+        <w:rFonts w:ascii="Wingdings" w:hAnsi="Wingdings" w:hint="default"/>
+        <w:sz w:val="20"/>
+      </w:rPr>
+    </w:lvl>
+    <w:lvl w:ilvl="3" w:tentative="1">
+      <w:start w:val="1"/>
+      <w:numFmt w:val="bullet"/>
+      <w:lvlText w:val=""/>
+      <w:lvlJc w:val="left"/>
+      <w:pPr>
+        <w:tabs>
+          <w:tab w:val="num" w:pos="2880"/>
+        </w:tabs>
+        <w:ind w:left="2880" w:hanging="360"/>
+      </w:pPr>
+      <w:rPr>
+        <w:rFonts w:ascii="Wingdings" w:hAnsi="Wingdings" w:hint="default"/>
+        <w:sz w:val="20"/>
+      </w:rPr>
+    </w:lvl>
+    <w:lvl w:ilvl="4" w:tentative="1">
+      <w:start w:val="1"/>
+      <w:numFmt w:val="bullet"/>
+      <w:lvlText w:val=""/>
+      <w:lvlJc w:val="left"/>
+      <w:pPr>
+        <w:tabs>
+          <w:tab w:val="num" w:pos="3600"/>
+        </w:tabs>
+        <w:ind w:left="3600" w:hanging="360"/>
+      </w:pPr>
+      <w:rPr>
+        <w:rFonts w:ascii="Wingdings" w:hAnsi="Wingdings" w:hint="default"/>
+        <w:sz w:val="20"/>
+      </w:rPr>
+    </w:lvl>
+    <w:lvl w:ilvl="5" w:tentative="1">
+      <w:start w:val="1"/>
+      <w:numFmt w:val="bullet"/>
+      <w:lvlText w:val=""/>
+      <w:lvlJc w:val="left"/>
+      <w:pPr>
+        <w:tabs>
+          <w:tab w:val="num" w:pos="4320"/>
+        </w:tabs>
+        <w:ind w:left="4320" w:hanging="360"/>
+      </w:pPr>
+      <w:rPr>
+        <w:rFonts w:ascii="Wingdings" w:hAnsi="Wingdings" w:hint="default"/>
+        <w:sz w:val="20"/>
+      </w:rPr>
+    </w:lvl>
+    <w:lvl w:ilvl="6" w:tentative="1">
+      <w:start w:val="1"/>
+      <w:numFmt w:val="bullet"/>
+      <w:lvlText w:val=""/>
+      <w:lvlJc w:val="left"/>
+      <w:pPr>
+        <w:tabs>
+          <w:tab w:val="num" w:pos="5040"/>
+        </w:tabs>
+        <w:ind w:left="5040" w:hanging="360"/>
+      </w:pPr>
+      <w:rPr>
+        <w:rFonts w:ascii="Wingdings" w:hAnsi="Wingdings" w:hint="default"/>
+        <w:sz w:val="20"/>
+      </w:rPr>
+    </w:lvl>
+    <w:lvl w:ilvl="7" w:tentative="1">
+      <w:start w:val="1"/>
+      <w:numFmt w:val="bullet"/>
+      <w:lvlText w:val=""/>
+      <w:lvlJc w:val="left"/>
+      <w:pPr>
+        <w:tabs>
+          <w:tab w:val="num" w:pos="5760"/>
+        </w:tabs>
+        <w:ind w:left="5760" w:hanging="360"/>
+      </w:pPr>
+      <w:rPr>
+        <w:rFonts w:ascii="Wingdings" w:hAnsi="Wingdings" w:hint="default"/>
+        <w:sz w:val="20"/>
+      </w:rPr>
+    </w:lvl>
+    <w:lvl w:ilvl="8" w:tentative="1">
+      <w:start w:val="1"/>
+      <w:numFmt w:val="bullet"/>
+      <w:lvlText w:val=""/>
+      <w:lvlJc w:val="left"/>
+      <w:pPr>
+        <w:tabs>
+          <w:tab w:val="num" w:pos="6480"/>
+        </w:tabs>
+        <w:ind w:left="6480" w:hanging="360"/>
+      </w:pPr>
+      <w:rPr>
+        <w:rFonts w:ascii="Wingdings" w:hAnsi="Wingdings" w:hint="default"/>
+        <w:sz w:val="20"/>
+      </w:rPr>
+    </w:lvl>
+  </w:abstractNum>
+  <w:abstractNum w:abstractNumId="4" w15:restartNumberingAfterBreak="0">
     <w:nsid w:val="3CF67657"/>
     <w:multiLevelType w:val="multilevel"/>
     <w:tmpl w:val="63E6F282"/>
@@ -5231,7 +5458,7 @@
       </w:pPr>
     </w:lvl>
   </w:abstractNum>
-  <w:abstractNum w:abstractNumId="4" w15:restartNumberingAfterBreak="0">
+  <w:abstractNum w:abstractNumId="5" w15:restartNumberingAfterBreak="0">
     <w:nsid w:val="574F2C49"/>
     <w:multiLevelType w:val="multilevel"/>
     <w:tmpl w:val="69B4A078"/>
@@ -5380,7 +5607,7 @@
       </w:rPr>
     </w:lvl>
   </w:abstractNum>
-  <w:abstractNum w:abstractNumId="5" w15:restartNumberingAfterBreak="0">
+  <w:abstractNum w:abstractNumId="6" w15:restartNumberingAfterBreak="0">
     <w:nsid w:val="7DBC582D"/>
     <w:multiLevelType w:val="multilevel"/>
     <w:tmpl w:val="172E7F22"/>
@@ -5530,13 +5757,13 @@
     </w:lvl>
   </w:abstractNum>
   <w:num w:numId="1" w16cid:durableId="192351628">
-    <w:abstractNumId w:val="3"/>
+    <w:abstractNumId w:val="4"/>
   </w:num>
   <w:num w:numId="2" w16cid:durableId="1381393373">
     <w:abstractNumId w:val="2"/>
   </w:num>
   <w:num w:numId="3" w16cid:durableId="1434937879">
-    <w:abstractNumId w:val="5"/>
+    <w:abstractNumId w:val="6"/>
   </w:num>
   <w:num w:numId="4" w16cid:durableId="47799498">
     <w:abstractNumId w:val="0"/>
@@ -5545,7 +5772,10 @@
     <w:abstractNumId w:val="1"/>
   </w:num>
   <w:num w:numId="6" w16cid:durableId="1113866914">
-    <w:abstractNumId w:val="4"/>
+    <w:abstractNumId w:val="5"/>
+  </w:num>
+  <w:num w:numId="7" w16cid:durableId="784619504">
+    <w:abstractNumId w:val="3"/>
   </w:num>
 </w:numbering>
 </file>

</xml_diff>

<commit_message>
Vertion amelioré du README.md et du rapport.docx
</commit_message>
<xml_diff>
--- a/rapport/rapport.docx
+++ b/rapport/rapport.docx
@@ -575,15 +575,7 @@
         <w:spacing w:line="276" w:lineRule="auto"/>
       </w:pPr>
       <w:r>
-        <w:t xml:space="preserve">Afin d’obtenir un dictionnaire de données complet et des règles métier claires, nous avons rédigé un prompt en suivant le </w:t>
-      </w:r>
-      <w:proofErr w:type="spellStart"/>
-      <w:r>
-        <w:t>framework</w:t>
-      </w:r>
-      <w:proofErr w:type="spellEnd"/>
-      <w:r>
-        <w:t xml:space="preserve"> RICARDO.</w:t>
+        <w:t>Afin d’obtenir un dictionnaire de données complet et des règles métier claires, nous avons rédigé un prompt en suivant le framework RICARDO.</w:t>
       </w:r>
     </w:p>
     <w:p>
@@ -669,15 +661,7 @@
         <w:t xml:space="preserve">4. </w:t>
       </w:r>
       <w:r>
-        <w:t xml:space="preserve">Ajoute les dépendances fonctionnelles identifiées pour chaque entité (ex. </w:t>
-      </w:r>
-      <w:proofErr w:type="gramStart"/>
-      <w:r>
-        <w:t>email</w:t>
-      </w:r>
-      <w:proofErr w:type="gramEnd"/>
-      <w:r>
-        <w:t> → Employé).</w:t>
+        <w:t>Ajoute les dépendances fonctionnelles identifiées pour chaque entité (ex. email → Employé).</w:t>
       </w:r>
     </w:p>
     <w:p>
@@ -772,13 +756,8 @@
         <w:t>INT</w:t>
       </w:r>
       <w:r>
-        <w:t xml:space="preserve"> pour </w:t>
-      </w:r>
-      <w:proofErr w:type="gramStart"/>
-      <w:r>
-        <w:t>les ID</w:t>
-      </w:r>
-      <w:proofErr w:type="gramEnd"/>
+        <w:t xml:space="preserve"> pour les ID</w:t>
+      </w:r>
       <w:r>
         <w:t>, VARCHAR</w:t>
       </w:r>
@@ -795,17 +774,7 @@
         <w:t>, DECIMAL</w:t>
       </w:r>
       <w:r>
-        <w:t xml:space="preserve"> (</w:t>
-      </w:r>
-      <w:proofErr w:type="spellStart"/>
-      <w:proofErr w:type="gramStart"/>
-      <w:r>
-        <w:t>p,s</w:t>
-      </w:r>
-      <w:proofErr w:type="spellEnd"/>
-      <w:proofErr w:type="gramEnd"/>
-      <w:r>
-        <w:t>)</w:t>
+        <w:t xml:space="preserve"> (p,s)</w:t>
       </w:r>
       <w:r>
         <w:t>.</w:t>
@@ -874,15 +843,7 @@
         <w:spacing w:line="276" w:lineRule="auto"/>
       </w:pPr>
       <w:r>
-        <w:t xml:space="preserve">- Section 2 : Dictionnaire de données (tableau </w:t>
-      </w:r>
-      <w:proofErr w:type="spellStart"/>
-      <w:r>
-        <w:t>Markdown</w:t>
-      </w:r>
-      <w:proofErr w:type="spellEnd"/>
-      <w:r>
-        <w:t>)</w:t>
+        <w:t>- Section 2 : Dictionnaire de données (tableau Markdown)</w:t>
       </w:r>
     </w:p>
     <w:p>
@@ -1092,15 +1053,7 @@
         <w:t>plusieurs employés</w:t>
       </w:r>
       <w:r>
-        <w:t xml:space="preserve"> (</w:t>
-      </w:r>
-      <w:proofErr w:type="gramStart"/>
-      <w:r>
-        <w:t>0,n</w:t>
-      </w:r>
-      <w:proofErr w:type="gramEnd"/>
-      <w:r>
-        <w:t>).</w:t>
+        <w:t xml:space="preserve"> (0,n).</w:t>
       </w:r>
     </w:p>
     <w:p>
@@ -1170,15 +1123,7 @@
         <w:t>plusieurs employés</w:t>
       </w:r>
       <w:r>
-        <w:t xml:space="preserve"> (</w:t>
-      </w:r>
-      <w:proofErr w:type="gramStart"/>
-      <w:r>
-        <w:t>0,n</w:t>
-      </w:r>
-      <w:proofErr w:type="gramEnd"/>
-      <w:r>
-        <w:t>).</w:t>
+        <w:t xml:space="preserve"> (0,n).</w:t>
       </w:r>
     </w:p>
     <w:p>
@@ -1216,15 +1161,7 @@
         <w:t>plusieurs missions</w:t>
       </w:r>
       <w:r>
-        <w:t xml:space="preserve"> (</w:t>
-      </w:r>
-      <w:proofErr w:type="gramStart"/>
-      <w:r>
-        <w:t>0,n</w:t>
-      </w:r>
-      <w:proofErr w:type="gramEnd"/>
-      <w:r>
-        <w:t>).</w:t>
+        <w:t xml:space="preserve"> (0,n).</w:t>
       </w:r>
     </w:p>
     <w:p>
@@ -1246,15 +1183,7 @@
         <w:t>au moins un employé</w:t>
       </w:r>
       <w:r>
-        <w:t xml:space="preserve"> (</w:t>
-      </w:r>
-      <w:proofErr w:type="gramStart"/>
-      <w:r>
-        <w:t>1,n</w:t>
-      </w:r>
-      <w:proofErr w:type="gramEnd"/>
-      <w:r>
-        <w:t>).</w:t>
+        <w:t xml:space="preserve"> (1,n).</w:t>
       </w:r>
     </w:p>
     <w:p>
@@ -1293,17 +1222,8 @@
           <w:i/>
           <w:iCs/>
         </w:rPr>
-        <w:t xml:space="preserve">CHECK </w:t>
-      </w:r>
-      <w:proofErr w:type="spellStart"/>
-      <w:r>
-        <w:rPr>
-          <w:i/>
-          <w:iCs/>
-        </w:rPr>
-        <w:t>type_mission</w:t>
-      </w:r>
-      <w:proofErr w:type="spellEnd"/>
+        <w:t>CHECK type_mission</w:t>
+      </w:r>
       <w:r>
         <w:t>).</w:t>
       </w:r>
@@ -1355,15 +1275,7 @@
         <w:t>plusieurs contrats</w:t>
       </w:r>
       <w:r>
-        <w:t xml:space="preserve"> (</w:t>
-      </w:r>
-      <w:proofErr w:type="gramStart"/>
-      <w:r>
-        <w:t>0,n</w:t>
-      </w:r>
-      <w:proofErr w:type="gramEnd"/>
-      <w:r>
-        <w:t>).</w:t>
+        <w:t xml:space="preserve"> (0,n).</w:t>
       </w:r>
     </w:p>
     <w:p>
@@ -1385,15 +1297,7 @@
         <w:t>plusieurs missions</w:t>
       </w:r>
       <w:r>
-        <w:t xml:space="preserve"> (</w:t>
-      </w:r>
-      <w:proofErr w:type="gramStart"/>
-      <w:r>
-        <w:t>1,n</w:t>
-      </w:r>
-      <w:proofErr w:type="gramEnd"/>
-      <w:r>
-        <w:t>).</w:t>
+        <w:t xml:space="preserve"> (1,n).</w:t>
       </w:r>
     </w:p>
     <w:p>
@@ -1524,15 +1428,7 @@
         <w:t>plusieurs qualifications</w:t>
       </w:r>
       <w:r>
-        <w:t xml:space="preserve"> (</w:t>
-      </w:r>
-      <w:proofErr w:type="gramStart"/>
-      <w:r>
-        <w:t>0,n</w:t>
-      </w:r>
-      <w:proofErr w:type="gramEnd"/>
-      <w:r>
-        <w:t>).</w:t>
+        <w:t xml:space="preserve"> (0,n).</w:t>
       </w:r>
     </w:p>
     <w:p>
@@ -1554,15 +1450,7 @@
         <w:t>plusieurs employés</w:t>
       </w:r>
       <w:r>
-        <w:t xml:space="preserve"> (</w:t>
-      </w:r>
-      <w:proofErr w:type="gramStart"/>
-      <w:r>
-        <w:t>0,n</w:t>
-      </w:r>
-      <w:proofErr w:type="gramEnd"/>
-      <w:r>
-        <w:t>).</w:t>
+        <w:t xml:space="preserve"> (0,n).</w:t>
       </w:r>
     </w:p>
     <w:p>
@@ -1612,15 +1500,7 @@
         <w:t>plusieurs livrables</w:t>
       </w:r>
       <w:r>
-        <w:t xml:space="preserve"> (</w:t>
-      </w:r>
-      <w:proofErr w:type="gramStart"/>
-      <w:r>
-        <w:t>0,n</w:t>
-      </w:r>
-      <w:proofErr w:type="gramEnd"/>
-      <w:r>
-        <w:t>).</w:t>
+        <w:t xml:space="preserve"> (0,n).</w:t>
       </w:r>
     </w:p>
     <w:p>
@@ -1639,39 +1519,7 @@
           <w:i/>
           <w:iCs/>
         </w:rPr>
-        <w:t>(</w:t>
-      </w:r>
-      <w:proofErr w:type="spellStart"/>
-      <w:r>
-        <w:rPr>
-          <w:i/>
-          <w:iCs/>
-        </w:rPr>
-        <w:t>id_mission</w:t>
-      </w:r>
-      <w:proofErr w:type="spellEnd"/>
-      <w:r>
-        <w:rPr>
-          <w:i/>
-          <w:iCs/>
-        </w:rPr>
-        <w:t xml:space="preserve">, </w:t>
-      </w:r>
-      <w:proofErr w:type="spellStart"/>
-      <w:r>
-        <w:rPr>
-          <w:i/>
-          <w:iCs/>
-        </w:rPr>
-        <w:t>numero</w:t>
-      </w:r>
-      <w:proofErr w:type="spellEnd"/>
-      <w:r>
-        <w:rPr>
-          <w:i/>
-          <w:iCs/>
-        </w:rPr>
-        <w:t>)</w:t>
+        <w:t>(id_mission, numero)</w:t>
       </w:r>
       <w:r>
         <w:t xml:space="preserve"> → </w:t>
@@ -1724,15 +1572,7 @@
         <w:spacing w:line="276" w:lineRule="auto"/>
       </w:pPr>
       <w:r>
-        <w:t xml:space="preserve">Les </w:t>
-      </w:r>
-      <w:proofErr w:type="gramStart"/>
-      <w:r>
-        <w:t>emails</w:t>
-      </w:r>
-      <w:proofErr w:type="gramEnd"/>
-      <w:r>
-        <w:t xml:space="preserve"> des employés sont uniques.</w:t>
+        <w:t>Les emails des employés sont uniques.</w:t>
       </w:r>
     </w:p>
     <w:p>
@@ -1855,7 +1695,6 @@
                 <w:bCs/>
               </w:rPr>
             </w:pPr>
-            <w:proofErr w:type="spellStart"/>
             <w:r>
               <w:rPr>
                 <w:b/>
@@ -1863,7 +1702,6 @@
               </w:rPr>
               <w:t>Null</w:t>
             </w:r>
-            <w:proofErr w:type="spellEnd"/>
           </w:p>
         </w:tc>
         <w:tc>
@@ -1927,7 +1765,6 @@
             <w:pPr>
               <w:spacing w:line="276" w:lineRule="auto"/>
             </w:pPr>
-            <w:proofErr w:type="spellStart"/>
             <w:r>
               <w:rPr>
                 <w:b/>
@@ -1935,7 +1772,6 @@
               </w:rPr>
               <w:t>Employe</w:t>
             </w:r>
-            <w:proofErr w:type="spellEnd"/>
           </w:p>
         </w:tc>
         <w:tc>
@@ -2004,16 +1840,9 @@
             <w:pPr>
               <w:spacing w:line="276" w:lineRule="auto"/>
             </w:pPr>
-            <w:proofErr w:type="spellStart"/>
-            <w:proofErr w:type="gramStart"/>
             <w:r>
-              <w:t>id</w:t>
+              <w:t>id_employe</w:t>
             </w:r>
-            <w:proofErr w:type="gramEnd"/>
-            <w:r>
-              <w:t>_employe</w:t>
-            </w:r>
-            <w:proofErr w:type="spellEnd"/>
           </w:p>
         </w:tc>
         <w:tc>
@@ -2091,11 +1920,9 @@
             <w:pPr>
               <w:spacing w:line="276" w:lineRule="auto"/>
             </w:pPr>
-            <w:proofErr w:type="gramStart"/>
             <w:r>
               <w:t>nom</w:t>
             </w:r>
-            <w:proofErr w:type="gramEnd"/>
           </w:p>
         </w:tc>
         <w:tc>
@@ -2108,13 +1935,8 @@
             <w:pPr>
               <w:spacing w:line="276" w:lineRule="auto"/>
             </w:pPr>
-            <w:proofErr w:type="gramStart"/>
             <w:r>
-              <w:t>VARCHAR(</w:t>
-            </w:r>
-            <w:proofErr w:type="gramEnd"/>
-            <w:r>
-              <w:t>50)</w:t>
+              <w:t>VARCHAR(50)</w:t>
             </w:r>
           </w:p>
         </w:tc>
@@ -2175,13 +1997,9 @@
             <w:pPr>
               <w:spacing w:line="276" w:lineRule="auto"/>
             </w:pPr>
-            <w:proofErr w:type="spellStart"/>
-            <w:proofErr w:type="gramStart"/>
             <w:r>
               <w:t>prenom</w:t>
             </w:r>
-            <w:proofErr w:type="spellEnd"/>
-            <w:proofErr w:type="gramEnd"/>
           </w:p>
         </w:tc>
         <w:tc>
@@ -2194,13 +2012,8 @@
             <w:pPr>
               <w:spacing w:line="276" w:lineRule="auto"/>
             </w:pPr>
-            <w:proofErr w:type="gramStart"/>
             <w:r>
-              <w:t>VARCHAR(</w:t>
-            </w:r>
-            <w:proofErr w:type="gramEnd"/>
-            <w:r>
-              <w:t>50)</w:t>
+              <w:t>VARCHAR(50)</w:t>
             </w:r>
           </w:p>
         </w:tc>
@@ -2261,11 +2074,9 @@
             <w:pPr>
               <w:spacing w:line="276" w:lineRule="auto"/>
             </w:pPr>
-            <w:proofErr w:type="gramStart"/>
             <w:r>
               <w:t>email</w:t>
             </w:r>
-            <w:proofErr w:type="gramEnd"/>
           </w:p>
         </w:tc>
         <w:tc>
@@ -2278,13 +2089,8 @@
             <w:pPr>
               <w:spacing w:line="276" w:lineRule="auto"/>
             </w:pPr>
-            <w:proofErr w:type="gramStart"/>
             <w:r>
-              <w:t>VARCHAR(</w:t>
-            </w:r>
-            <w:proofErr w:type="gramEnd"/>
-            <w:r>
-              <w:t>100)</w:t>
+              <w:t>VARCHAR(100)</w:t>
             </w:r>
           </w:p>
         </w:tc>
@@ -2329,13 +2135,8 @@
               <w:spacing w:line="276" w:lineRule="auto"/>
             </w:pPr>
             <w:r>
-              <w:t xml:space="preserve">Adresse </w:t>
+              <w:t>Adresse email</w:t>
             </w:r>
-            <w:proofErr w:type="gramStart"/>
-            <w:r>
-              <w:t>email</w:t>
-            </w:r>
-            <w:proofErr w:type="gramEnd"/>
           </w:p>
         </w:tc>
       </w:tr>
@@ -2353,11 +2154,9 @@
             <w:pPr>
               <w:spacing w:line="276" w:lineRule="auto"/>
             </w:pPr>
-            <w:proofErr w:type="gramStart"/>
             <w:r>
               <w:t>salaire</w:t>
             </w:r>
-            <w:proofErr w:type="gramEnd"/>
           </w:p>
         </w:tc>
         <w:tc>
@@ -2370,13 +2169,8 @@
             <w:pPr>
               <w:spacing w:line="276" w:lineRule="auto"/>
             </w:pPr>
-            <w:proofErr w:type="gramStart"/>
             <w:r>
-              <w:t>DECIMAL(</w:t>
-            </w:r>
-            <w:proofErr w:type="gramEnd"/>
-            <w:r>
-              <w:t>10,2)</w:t>
+              <w:t>DECIMAL(10,2)</w:t>
             </w:r>
           </w:p>
         </w:tc>
@@ -2440,16 +2234,9 @@
             <w:pPr>
               <w:spacing w:line="276" w:lineRule="auto"/>
             </w:pPr>
-            <w:proofErr w:type="spellStart"/>
-            <w:proofErr w:type="gramStart"/>
             <w:r>
-              <w:t>id</w:t>
+              <w:t>id_departement</w:t>
             </w:r>
-            <w:proofErr w:type="gramEnd"/>
-            <w:r>
-              <w:t>_departement</w:t>
-            </w:r>
-            <w:proofErr w:type="spellEnd"/>
           </w:p>
         </w:tc>
         <w:tc>
@@ -2493,13 +2280,8 @@
               <w:spacing w:line="276" w:lineRule="auto"/>
             </w:pPr>
             <w:r>
-              <w:t xml:space="preserve">FK → </w:t>
+              <w:t>FK → Departement</w:t>
             </w:r>
-            <w:proofErr w:type="spellStart"/>
-            <w:r>
-              <w:t>Departement</w:t>
-            </w:r>
-            <w:proofErr w:type="spellEnd"/>
           </w:p>
         </w:tc>
         <w:tc>
@@ -2532,16 +2314,9 @@
             <w:pPr>
               <w:spacing w:line="276" w:lineRule="auto"/>
             </w:pPr>
-            <w:proofErr w:type="spellStart"/>
-            <w:proofErr w:type="gramStart"/>
             <w:r>
-              <w:t>id</w:t>
+              <w:t>id_manager</w:t>
             </w:r>
-            <w:proofErr w:type="gramEnd"/>
-            <w:r>
-              <w:t>_manager</w:t>
-            </w:r>
-            <w:proofErr w:type="spellEnd"/>
           </w:p>
         </w:tc>
         <w:tc>
@@ -2585,13 +2360,8 @@
               <w:spacing w:line="276" w:lineRule="auto"/>
             </w:pPr>
             <w:r>
-              <w:t xml:space="preserve">FK → </w:t>
+              <w:t>FK → Employe</w:t>
             </w:r>
-            <w:proofErr w:type="spellStart"/>
-            <w:r>
-              <w:t>Employe</w:t>
-            </w:r>
-            <w:proofErr w:type="spellEnd"/>
           </w:p>
         </w:tc>
         <w:tc>
@@ -2624,7 +2394,6 @@
         <w:lastRenderedPageBreak/>
         <w:t xml:space="preserve">| </w:t>
       </w:r>
-      <w:proofErr w:type="spellStart"/>
       <w:r>
         <w:rPr>
           <w:b/>
@@ -2632,41 +2401,16 @@
         </w:rPr>
         <w:t>Departement</w:t>
       </w:r>
-      <w:proofErr w:type="spellEnd"/>
       <w:r>
         <w:t xml:space="preserve"> |||| |</w:t>
       </w:r>
       <w:r>
         <w:br/>
-        <w:t xml:space="preserve">| </w:t>
-      </w:r>
-      <w:proofErr w:type="spellStart"/>
-      <w:r>
-        <w:t>id_departement</w:t>
-      </w:r>
-      <w:proofErr w:type="spellEnd"/>
-      <w:r>
-        <w:t xml:space="preserve"> | INT | NOT NULL | PRIMARY KEY | Identifiant |</w:t>
+        <w:t>| id_departement | INT | NOT NULL | PRIMARY KEY | Identifiant |</w:t>
       </w:r>
       <w:r>
         <w:br/>
-        <w:t xml:space="preserve">| </w:t>
-      </w:r>
-      <w:proofErr w:type="spellStart"/>
-      <w:r>
-        <w:t>nom_departement</w:t>
-      </w:r>
-      <w:proofErr w:type="spellEnd"/>
-      <w:r>
-        <w:t xml:space="preserve"> | </w:t>
-      </w:r>
-      <w:proofErr w:type="gramStart"/>
-      <w:r>
-        <w:t>VARCHAR(</w:t>
-      </w:r>
-      <w:proofErr w:type="gramEnd"/>
-      <w:r>
-        <w:t>50) | NOT NULL | UNIQUE | Nom du département |</w:t>
+        <w:t>| nom_departement | VARCHAR(50) | NOT NULL | UNIQUE | Nom du département |</w:t>
       </w:r>
     </w:p>
     <w:p>
@@ -2688,103 +2432,23 @@
       </w:r>
       <w:r>
         <w:br/>
-        <w:t xml:space="preserve">| </w:t>
-      </w:r>
-      <w:proofErr w:type="spellStart"/>
-      <w:r>
-        <w:t>id_mission</w:t>
-      </w:r>
-      <w:proofErr w:type="spellEnd"/>
-      <w:r>
-        <w:t xml:space="preserve"> | INT | NOT NULL | PRIMARY KEY | Identifiant |</w:t>
+        <w:t>| id_mission | INT | NOT NULL | PRIMARY KEY | Identifiant |</w:t>
       </w:r>
       <w:r>
         <w:br/>
-        <w:t xml:space="preserve">| </w:t>
-      </w:r>
-      <w:proofErr w:type="spellStart"/>
-      <w:r>
-        <w:t>nom_mission</w:t>
-      </w:r>
-      <w:proofErr w:type="spellEnd"/>
-      <w:r>
-        <w:t xml:space="preserve"> | </w:t>
-      </w:r>
-      <w:proofErr w:type="gramStart"/>
-      <w:r>
-        <w:t>VARCHAR(</w:t>
-      </w:r>
-      <w:proofErr w:type="gramEnd"/>
-      <w:r>
-        <w:t>100) | NOT NULL | | Nom de la mission |</w:t>
+        <w:t>| nom_mission | VARCHAR(100) | NOT NULL | | Nom de la mission |</w:t>
       </w:r>
       <w:r>
         <w:br/>
-        <w:t xml:space="preserve">| </w:t>
-      </w:r>
-      <w:proofErr w:type="spellStart"/>
-      <w:r>
-        <w:t>type_mission</w:t>
-      </w:r>
-      <w:proofErr w:type="spellEnd"/>
-      <w:r>
-        <w:t xml:space="preserve"> | </w:t>
-      </w:r>
-      <w:proofErr w:type="gramStart"/>
-      <w:r>
-        <w:t>VARCHAR(</w:t>
-      </w:r>
-      <w:proofErr w:type="gramEnd"/>
-      <w:r>
-        <w:t>10) | NOT NULL | CHECK (</w:t>
-      </w:r>
-      <w:proofErr w:type="spellStart"/>
-      <w:r>
-        <w:t>type_mission</w:t>
-      </w:r>
-      <w:proofErr w:type="spellEnd"/>
-      <w:r>
-        <w:t xml:space="preserve"> IN ('INTERNE','CLIENT')) | Type |</w:t>
+        <w:t>| type_mission | VARCHAR(10) | NOT NULL | CHECK (type_mission IN ('INTERNE','CLIENT')) | Type |</w:t>
       </w:r>
       <w:r>
         <w:br/>
-        <w:t xml:space="preserve">| </w:t>
-      </w:r>
-      <w:proofErr w:type="spellStart"/>
-      <w:r>
-        <w:t>date_debut</w:t>
-      </w:r>
-      <w:proofErr w:type="spellEnd"/>
-      <w:r>
-        <w:t xml:space="preserve"> | DATE | NOT NULL | | |</w:t>
+        <w:t>| date_debut | DATE | NOT NULL | | |</w:t>
       </w:r>
       <w:r>
         <w:br/>
-        <w:t xml:space="preserve">| </w:t>
-      </w:r>
-      <w:proofErr w:type="spellStart"/>
-      <w:r>
-        <w:t>date_fin</w:t>
-      </w:r>
-      <w:proofErr w:type="spellEnd"/>
-      <w:r>
-        <w:t xml:space="preserve"> | DATE | NULL | CHECK (</w:t>
-      </w:r>
-      <w:proofErr w:type="spellStart"/>
-      <w:r>
-        <w:t>date_fin</w:t>
-      </w:r>
-      <w:proofErr w:type="spellEnd"/>
-      <w:r>
-        <w:t xml:space="preserve"> &gt;= </w:t>
-      </w:r>
-      <w:proofErr w:type="spellStart"/>
-      <w:r>
-        <w:t>date_debut</w:t>
-      </w:r>
-      <w:proofErr w:type="spellEnd"/>
-      <w:r>
-        <w:t>) | |</w:t>
+        <w:t>| date_fin | DATE | NULL | CHECK (date_fin &gt;= date_debut) | |</w:t>
       </w:r>
     </w:p>
     <w:p>
@@ -2816,51 +2480,19 @@
       </w:r>
       <w:r>
         <w:br/>
-        <w:t xml:space="preserve">| </w:t>
-      </w:r>
-      <w:proofErr w:type="spellStart"/>
-      <w:r>
-        <w:t>id_mission</w:t>
-      </w:r>
-      <w:proofErr w:type="spellEnd"/>
-      <w:r>
-        <w:t xml:space="preserve"> | INT | NOT NULL | FK → Mission | Mission associée |</w:t>
+        <w:t>| id_mission | INT | NOT NULL | FK → Mission | Mission associée |</w:t>
       </w:r>
       <w:r>
         <w:br/>
-        <w:t xml:space="preserve">| </w:t>
-      </w:r>
-      <w:proofErr w:type="spellStart"/>
-      <w:r>
-        <w:t>numero</w:t>
-      </w:r>
-      <w:proofErr w:type="spellEnd"/>
-      <w:r>
-        <w:t xml:space="preserve"> | INT | NOT NULL | PRIMARY KEY (composite) | Numéro du livrable |</w:t>
+        <w:t>| numero | INT | NOT NULL | PRIMARY KEY (composite) | Numéro du livrable |</w:t>
       </w:r>
       <w:r>
         <w:br/>
-        <w:t xml:space="preserve">| description | </w:t>
-      </w:r>
-      <w:proofErr w:type="gramStart"/>
-      <w:r>
-        <w:t>VARCHAR(</w:t>
-      </w:r>
-      <w:proofErr w:type="gramEnd"/>
-      <w:r>
-        <w:t>255) | NOT NULL | | |</w:t>
+        <w:t>| description | VARCHAR(255) | NOT NULL | | |</w:t>
       </w:r>
       <w:r>
         <w:br/>
-        <w:t xml:space="preserve">| </w:t>
-      </w:r>
-      <w:proofErr w:type="spellStart"/>
-      <w:r>
-        <w:t>date_remise</w:t>
-      </w:r>
-      <w:proofErr w:type="spellEnd"/>
-      <w:r>
-        <w:t xml:space="preserve"> | DATE | NOT NULL | | |</w:t>
+        <w:t>| date_remise | DATE | NOT NULL | | |</w:t>
       </w:r>
     </w:p>
     <w:p>
@@ -2882,35 +2514,11 @@
       </w:r>
       <w:r>
         <w:br/>
-        <w:t xml:space="preserve">| </w:t>
-      </w:r>
-      <w:proofErr w:type="spellStart"/>
-      <w:r>
-        <w:t>id_client</w:t>
-      </w:r>
-      <w:proofErr w:type="spellEnd"/>
-      <w:r>
-        <w:t xml:space="preserve"> | INT | NOT NULL | PRIMARY KEY | Identifiant |</w:t>
+        <w:t>| id_client | INT | NOT NULL | PRIMARY KEY | Identifiant |</w:t>
       </w:r>
       <w:r>
         <w:br/>
-        <w:t xml:space="preserve">| </w:t>
-      </w:r>
-      <w:proofErr w:type="spellStart"/>
-      <w:r>
-        <w:t>nom_client</w:t>
-      </w:r>
-      <w:proofErr w:type="spellEnd"/>
-      <w:r>
-        <w:t xml:space="preserve"> | </w:t>
-      </w:r>
-      <w:proofErr w:type="gramStart"/>
-      <w:r>
-        <w:t>VARCHAR(</w:t>
-      </w:r>
-      <w:proofErr w:type="gramEnd"/>
-      <w:r>
-        <w:t>100) | NOT NULL | | |</w:t>
+        <w:t>| nom_client | VARCHAR(100) | NOT NULL | | |</w:t>
       </w:r>
     </w:p>
     <w:p>
@@ -2932,39 +2540,15 @@
       </w:r>
       <w:r>
         <w:br/>
-        <w:t xml:space="preserve">| </w:t>
-      </w:r>
-      <w:proofErr w:type="spellStart"/>
-      <w:r>
-        <w:t>id_contrat</w:t>
-      </w:r>
-      <w:proofErr w:type="spellEnd"/>
-      <w:r>
-        <w:t xml:space="preserve"> | INT | NOT NULL | PRIMARY KEY | Identifiant |</w:t>
+        <w:t>| id_contrat | INT | NOT NULL | PRIMARY KEY | Identifiant |</w:t>
       </w:r>
       <w:r>
         <w:br/>
-        <w:t xml:space="preserve">| </w:t>
-      </w:r>
-      <w:proofErr w:type="spellStart"/>
-      <w:r>
-        <w:t>id_client</w:t>
-      </w:r>
-      <w:proofErr w:type="spellEnd"/>
-      <w:r>
-        <w:t xml:space="preserve"> | INT | NOT NULL | FK → Client | |</w:t>
+        <w:t>| id_client | INT | NOT NULL | FK → Client | |</w:t>
       </w:r>
       <w:r>
         <w:br/>
-        <w:t xml:space="preserve">| </w:t>
-      </w:r>
-      <w:proofErr w:type="spellStart"/>
-      <w:r>
-        <w:t>date_signature</w:t>
-      </w:r>
-      <w:proofErr w:type="spellEnd"/>
-      <w:r>
-        <w:t xml:space="preserve"> | DATE | NOT NULL | | |</w:t>
+        <w:t>| date_signature | DATE | NOT NULL | | |</w:t>
       </w:r>
     </w:p>
     <w:p>
@@ -2996,87 +2580,23 @@
       </w:r>
       <w:r>
         <w:br/>
-        <w:t xml:space="preserve">| </w:t>
-      </w:r>
-      <w:proofErr w:type="spellStart"/>
-      <w:r>
-        <w:t>id_contrat</w:t>
-      </w:r>
-      <w:proofErr w:type="spellEnd"/>
-      <w:r>
-        <w:t xml:space="preserve"> | INT | NOT NULL | FK → Contrat | |</w:t>
+        <w:t>| id_contrat | INT | NOT NULL | FK → Contrat | |</w:t>
       </w:r>
       <w:r>
         <w:br/>
-        <w:t xml:space="preserve">| </w:t>
-      </w:r>
-      <w:proofErr w:type="spellStart"/>
-      <w:r>
-        <w:t>id_employe</w:t>
-      </w:r>
-      <w:proofErr w:type="spellEnd"/>
-      <w:r>
-        <w:t xml:space="preserve"> | INT | NOT NULL | FK → </w:t>
-      </w:r>
-      <w:proofErr w:type="spellStart"/>
-      <w:r>
-        <w:t>Employe</w:t>
-      </w:r>
-      <w:proofErr w:type="spellEnd"/>
-      <w:r>
-        <w:t xml:space="preserve"> | |</w:t>
+        <w:t>| id_employe | INT | NOT NULL | FK → Employe | |</w:t>
       </w:r>
       <w:r>
         <w:br/>
-        <w:t xml:space="preserve">| </w:t>
-      </w:r>
-      <w:proofErr w:type="spellStart"/>
-      <w:r>
-        <w:t>id_mission</w:t>
-      </w:r>
-      <w:proofErr w:type="spellEnd"/>
-      <w:r>
-        <w:t xml:space="preserve"> | INT | NOT NULL | FK → Mission | |</w:t>
+        <w:t>| id_mission | INT | NOT NULL | FK → Mission | |</w:t>
       </w:r>
       <w:r>
         <w:br/>
-        <w:t xml:space="preserve">| </w:t>
-      </w:r>
-      <w:proofErr w:type="spellStart"/>
-      <w:r>
-        <w:t>role</w:t>
-      </w:r>
-      <w:proofErr w:type="spellEnd"/>
-      <w:r>
-        <w:t xml:space="preserve"> | </w:t>
-      </w:r>
-      <w:proofErr w:type="gramStart"/>
-      <w:r>
-        <w:t>VARCHAR(</w:t>
-      </w:r>
-      <w:proofErr w:type="gramEnd"/>
-      <w:r>
-        <w:t>50) | NOT NULL | | |</w:t>
+        <w:t>| role | VARCHAR(50) | NOT NULL | | |</w:t>
       </w:r>
       <w:r>
         <w:br/>
-        <w:t xml:space="preserve">| </w:t>
-      </w:r>
-      <w:proofErr w:type="spellStart"/>
-      <w:r>
-        <w:t>tarif_jour</w:t>
-      </w:r>
-      <w:proofErr w:type="spellEnd"/>
-      <w:r>
-        <w:t xml:space="preserve"> | </w:t>
-      </w:r>
-      <w:proofErr w:type="gramStart"/>
-      <w:r>
-        <w:t>DECIMAL(</w:t>
-      </w:r>
-      <w:proofErr w:type="gramEnd"/>
-      <w:r>
-        <w:t>10,2) | NOT NULL | | |</w:t>
+        <w:t>| tarif_jour | DECIMAL(10,2) | NOT NULL | | |</w:t>
       </w:r>
     </w:p>
     <w:p>
@@ -3098,57 +2618,24 @@
       </w:r>
       <w:r>
         <w:br/>
+        <w:t>| id_qualification | INT | NOT NULL | PRIMARY KEY | |</w:t>
+      </w:r>
+      <w:r>
+        <w:br/>
+        <w:t>| nom_qualification | VARCHAR(50) | NOT NULL | UNIQUE | Nom |</w:t>
+      </w:r>
+      <w:r>
+        <w:br/>
+        <w:t>| niveau | VARCHAR(20) | NOT NULL | | |</w:t>
+      </w:r>
+    </w:p>
+    <w:p>
+      <w:pPr>
+        <w:spacing w:line="276" w:lineRule="auto"/>
+      </w:pPr>
+      <w:r>
         <w:t xml:space="preserve">| </w:t>
       </w:r>
-      <w:proofErr w:type="spellStart"/>
-      <w:r>
-        <w:t>id_qualification</w:t>
-      </w:r>
-      <w:proofErr w:type="spellEnd"/>
-      <w:r>
-        <w:t xml:space="preserve"> | INT | NOT NULL | PRIMARY KEY | |</w:t>
-      </w:r>
-      <w:r>
-        <w:br/>
-        <w:t xml:space="preserve">| </w:t>
-      </w:r>
-      <w:proofErr w:type="spellStart"/>
-      <w:r>
-        <w:t>nom_qualification</w:t>
-      </w:r>
-      <w:proofErr w:type="spellEnd"/>
-      <w:r>
-        <w:t xml:space="preserve"> | </w:t>
-      </w:r>
-      <w:proofErr w:type="gramStart"/>
-      <w:r>
-        <w:t>VARCHAR(</w:t>
-      </w:r>
-      <w:proofErr w:type="gramEnd"/>
-      <w:r>
-        <w:t>50) | NOT NULL | UNIQUE | Nom |</w:t>
-      </w:r>
-      <w:r>
-        <w:br/>
-        <w:t xml:space="preserve">| niveau | </w:t>
-      </w:r>
-      <w:proofErr w:type="gramStart"/>
-      <w:r>
-        <w:t>VARCHAR(</w:t>
-      </w:r>
-      <w:proofErr w:type="gramEnd"/>
-      <w:r>
-        <w:t>20) | NOT NULL | | |</w:t>
-      </w:r>
-    </w:p>
-    <w:p>
-      <w:pPr>
-        <w:spacing w:line="276" w:lineRule="auto"/>
-      </w:pPr>
-      <w:r>
-        <w:t xml:space="preserve">| </w:t>
-      </w:r>
-      <w:proofErr w:type="spellStart"/>
       <w:r>
         <w:rPr>
           <w:b/>
@@ -3156,65 +2643,24 @@
         </w:rPr>
         <w:t>Posseder_Qualification</w:t>
       </w:r>
-      <w:proofErr w:type="spellEnd"/>
       <w:r>
         <w:t xml:space="preserve"> |||| |</w:t>
       </w:r>
       <w:r>
         <w:br/>
-        <w:t xml:space="preserve">| </w:t>
-      </w:r>
-      <w:proofErr w:type="spellStart"/>
-      <w:r>
-        <w:t>id_employe</w:t>
-      </w:r>
-      <w:proofErr w:type="spellEnd"/>
-      <w:r>
-        <w:t xml:space="preserve"> | INT | NOT NULL | FK → </w:t>
-      </w:r>
-      <w:proofErr w:type="spellStart"/>
-      <w:r>
-        <w:t>Employe</w:t>
-      </w:r>
-      <w:proofErr w:type="spellEnd"/>
-      <w:r>
-        <w:t xml:space="preserve"> | |</w:t>
+        <w:t>| id_employe | INT | NOT NULL | FK → Employe | |</w:t>
       </w:r>
       <w:r>
         <w:br/>
-        <w:t xml:space="preserve">| </w:t>
-      </w:r>
-      <w:proofErr w:type="spellStart"/>
-      <w:r>
-        <w:t>id_qualification</w:t>
-      </w:r>
-      <w:proofErr w:type="spellEnd"/>
-      <w:r>
-        <w:t xml:space="preserve"> | INT | NOT NULL | FK → Qualification | |</w:t>
+        <w:t>| id_qualification | INT | NOT NULL | FK → Qualification | |</w:t>
       </w:r>
       <w:r>
         <w:br/>
-        <w:t xml:space="preserve">| </w:t>
-      </w:r>
-      <w:proofErr w:type="spellStart"/>
-      <w:r>
-        <w:t>date_obtention</w:t>
-      </w:r>
-      <w:proofErr w:type="spellEnd"/>
-      <w:r>
-        <w:t xml:space="preserve"> | DATE | NOT NULL | | |</w:t>
+        <w:t>| date_obtention | DATE | NOT NULL | | |</w:t>
       </w:r>
       <w:r>
         <w:br/>
-        <w:t xml:space="preserve">| </w:t>
-      </w:r>
-      <w:proofErr w:type="spellStart"/>
-      <w:r>
-        <w:t>date_expiration</w:t>
-      </w:r>
-      <w:proofErr w:type="spellEnd"/>
-      <w:r>
-        <w:t xml:space="preserve"> | DATE | NULL | | |</w:t>
+        <w:t>| date_expiration | DATE | NULL | | |</w:t>
       </w:r>
     </w:p>
     <w:p>
@@ -3474,278 +2920,214 @@
         <w:spacing w:line="276" w:lineRule="auto"/>
       </w:pPr>
       <w:r>
-        <w:t xml:space="preserve">À partir des </w:t>
+        <w:t xml:space="preserve">À partir des règles de gestion et du dictionnaire de données définis précédemment, nous avons conçu le </w:t>
       </w:r>
       <w:r>
         <w:rPr>
           <w:b/>
           <w:bCs/>
         </w:rPr>
-        <w:t>règles de gestion</w:t>
-      </w:r>
-      <w:r>
-        <w:t xml:space="preserve"> et du dictionnaire de données définis précédemment, nous avons conçu le </w:t>
-      </w:r>
+        <w:t>Modèle Conceptuel de Données (MCD)</w:t>
+      </w:r>
+      <w:r>
+        <w:t xml:space="preserve"> de notre projet.</w:t>
+      </w:r>
+      <w:r>
+        <w:br/>
+        <w:t>Ce modèle représente les principales entités (Employé, Département, Mission, Client, Contrat, Qualification et Livrable) ainsi que leurs associations :</w:t>
+      </w:r>
+    </w:p>
+    <w:p>
+      <w:pPr>
+        <w:numPr>
+          <w:ilvl w:val="0"/>
+          <w:numId w:val="10"/>
+        </w:numPr>
+        <w:spacing w:line="276" w:lineRule="auto"/>
+      </w:pPr>
       <w:r>
         <w:rPr>
           <w:b/>
           <w:bCs/>
         </w:rPr>
-        <w:t>Modèle Conceptuel de Données (MCD)</w:t>
-      </w:r>
-      <w:r>
-        <w:t xml:space="preserve"> de notre projet.</w:t>
-      </w:r>
-    </w:p>
-    <w:p>
-      <w:pPr>
-        <w:spacing w:line="276" w:lineRule="auto"/>
-      </w:pPr>
-      <w:r>
-        <w:t>Ce modèle représente les principales entités (</w:t>
-      </w:r>
+        <w:t>Appartenir</w:t>
+      </w:r>
+      <w:r>
+        <w:t xml:space="preserve"> (Employé – Département)</w:t>
+      </w:r>
+    </w:p>
+    <w:p>
+      <w:pPr>
+        <w:numPr>
+          <w:ilvl w:val="0"/>
+          <w:numId w:val="10"/>
+        </w:numPr>
+        <w:spacing w:line="276" w:lineRule="auto"/>
+      </w:pPr>
       <w:r>
         <w:rPr>
           <w:b/>
           <w:bCs/>
         </w:rPr>
-        <w:t>Employé</w:t>
-      </w:r>
-      <w:r>
-        <w:t xml:space="preserve">, </w:t>
-      </w:r>
+        <w:t>Superviser</w:t>
+      </w:r>
+      <w:r>
+        <w:t xml:space="preserve"> (association récursive sur Employé pour modéliser la hiérarchie)</w:t>
+      </w:r>
+    </w:p>
+    <w:p>
+      <w:pPr>
+        <w:numPr>
+          <w:ilvl w:val="0"/>
+          <w:numId w:val="10"/>
+        </w:numPr>
+        <w:spacing w:line="276" w:lineRule="auto"/>
+      </w:pPr>
       <w:r>
         <w:rPr>
           <w:b/>
           <w:bCs/>
         </w:rPr>
-        <w:t>Département</w:t>
-      </w:r>
-      <w:r>
-        <w:t xml:space="preserve">, </w:t>
-      </w:r>
+        <w:t>Concerner</w:t>
+      </w:r>
+      <w:r>
+        <w:t xml:space="preserve"> (Contrat – Client)</w:t>
+      </w:r>
+    </w:p>
+    <w:p>
+      <w:pPr>
+        <w:numPr>
+          <w:ilvl w:val="0"/>
+          <w:numId w:val="10"/>
+        </w:numPr>
+        <w:spacing w:line="276" w:lineRule="auto"/>
+      </w:pPr>
       <w:r>
         <w:rPr>
           <w:b/>
           <w:bCs/>
         </w:rPr>
-        <w:t>Mission</w:t>
-      </w:r>
-      <w:r>
-        <w:t xml:space="preserve">, </w:t>
-      </w:r>
+        <w:t>Couvrir</w:t>
+      </w:r>
+      <w:r>
+        <w:t xml:space="preserve"> (Contrat – Mission)</w:t>
+      </w:r>
+    </w:p>
+    <w:p>
+      <w:pPr>
+        <w:numPr>
+          <w:ilvl w:val="0"/>
+          <w:numId w:val="10"/>
+        </w:numPr>
+        <w:spacing w:line="276" w:lineRule="auto"/>
+      </w:pPr>
       <w:r>
         <w:rPr>
           <w:b/>
           <w:bCs/>
         </w:rPr>
-        <w:t>Client</w:t>
-      </w:r>
-      <w:r>
-        <w:t xml:space="preserve">, </w:t>
-      </w:r>
+        <w:t>Affecter</w:t>
+      </w:r>
+      <w:r>
+        <w:t xml:space="preserve"> (Employé – Mission, avec rôle et tarif)</w:t>
+      </w:r>
+    </w:p>
+    <w:p>
+      <w:pPr>
+        <w:numPr>
+          <w:ilvl w:val="0"/>
+          <w:numId w:val="10"/>
+        </w:numPr>
+        <w:spacing w:line="276" w:lineRule="auto"/>
+      </w:pPr>
       <w:r>
         <w:rPr>
           <w:b/>
           <w:bCs/>
         </w:rPr>
-        <w:t>Contrat</w:t>
-      </w:r>
-      <w:r>
-        <w:t xml:space="preserve">, </w:t>
-      </w:r>
+        <w:t>Posséder</w:t>
+      </w:r>
+      <w:r>
+        <w:t xml:space="preserve"> (Employé – Qualification, avec historique des dates)</w:t>
+      </w:r>
+    </w:p>
+    <w:p>
+      <w:pPr>
+        <w:numPr>
+          <w:ilvl w:val="0"/>
+          <w:numId w:val="10"/>
+        </w:numPr>
+        <w:spacing w:line="276" w:lineRule="auto"/>
+      </w:pPr>
       <w:r>
         <w:rPr>
           <w:b/>
           <w:bCs/>
         </w:rPr>
-        <w:t>Qualification</w:t>
-      </w:r>
-      <w:r>
-        <w:t xml:space="preserve"> et </w:t>
-      </w:r>
+        <w:t>Produire</w:t>
+      </w:r>
+      <w:r>
+        <w:t xml:space="preserve"> (Mission – Livrable, entité faible identifiée par le couple id_mission et numero)</w:t>
+      </w:r>
+    </w:p>
+    <w:p>
+      <w:pPr>
+        <w:spacing w:line="276" w:lineRule="auto"/>
+      </w:pPr>
       <w:r>
         <w:rPr>
           <w:b/>
           <w:bCs/>
         </w:rPr>
-        <w:t>Livrable</w:t>
-      </w:r>
-      <w:r>
-        <w:t>) ainsi que leurs relations :</w:t>
+        <w:t>Identifiants des associations</w:t>
       </w:r>
     </w:p>
     <w:p>
       <w:pPr>
         <w:numPr>
           <w:ilvl w:val="0"/>
-          <w:numId w:val="3"/>
+          <w:numId w:val="11"/>
         </w:numPr>
         <w:spacing w:line="276" w:lineRule="auto"/>
       </w:pPr>
       <w:r>
-        <w:rPr>
-          <w:b/>
-          <w:bCs/>
-        </w:rPr>
-        <w:t>Appartenir</w:t>
-      </w:r>
-      <w:r>
-        <w:t xml:space="preserve"> (Employé – Département)</w:t>
+        <w:t>Effectuer_mission : PK (id_employe, id_mission)</w:t>
       </w:r>
     </w:p>
     <w:p>
       <w:pPr>
         <w:numPr>
           <w:ilvl w:val="0"/>
-          <w:numId w:val="3"/>
+          <w:numId w:val="11"/>
         </w:numPr>
         <w:spacing w:line="276" w:lineRule="auto"/>
-      </w:pPr>
-      <w:r>
-        <w:rPr>
-          <w:b/>
-          <w:bCs/>
-        </w:rPr>
-        <w:t>Superviser</w:t>
-      </w:r>
-      <w:r>
-        <w:t xml:space="preserve"> (association récursive sur Employé pour modéliser la hiérarchie)</w:t>
+        <w:rPr>
+          <w:lang w:val="en-GB"/>
+        </w:rPr>
+      </w:pPr>
+      <w:r>
+        <w:rPr>
+          <w:lang w:val="en-GB"/>
+        </w:rPr>
+        <w:t>Rediger : PK (id_employe, id_mission, numero)</w:t>
       </w:r>
     </w:p>
     <w:p>
       <w:pPr>
         <w:numPr>
           <w:ilvl w:val="0"/>
-          <w:numId w:val="3"/>
+          <w:numId w:val="11"/>
         </w:numPr>
         <w:spacing w:line="276" w:lineRule="auto"/>
-      </w:pPr>
-      <w:r>
-        <w:rPr>
-          <w:b/>
-          <w:bCs/>
-        </w:rPr>
-        <w:t>Concerner</w:t>
-      </w:r>
-      <w:r>
-        <w:t xml:space="preserve"> (Contrat – Client)</w:t>
-      </w:r>
-    </w:p>
-    <w:p>
-      <w:pPr>
-        <w:numPr>
-          <w:ilvl w:val="0"/>
-          <w:numId w:val="3"/>
-        </w:numPr>
-        <w:spacing w:line="276" w:lineRule="auto"/>
-      </w:pPr>
-      <w:r>
-        <w:rPr>
-          <w:b/>
-          <w:bCs/>
-        </w:rPr>
-        <w:t>Couvrir</w:t>
-      </w:r>
-      <w:r>
-        <w:t xml:space="preserve"> (Contrat – Mission)</w:t>
-      </w:r>
-    </w:p>
-    <w:p>
-      <w:pPr>
-        <w:numPr>
-          <w:ilvl w:val="0"/>
-          <w:numId w:val="3"/>
-        </w:numPr>
-        <w:spacing w:line="276" w:lineRule="auto"/>
-      </w:pPr>
-      <w:r>
-        <w:rPr>
-          <w:b/>
-          <w:bCs/>
-        </w:rPr>
-        <w:t>Intervenir</w:t>
-      </w:r>
-      <w:r>
-        <w:t xml:space="preserve"> (association n-aire reliant Employé, Mission et Contrat, avec rôle et tarif)</w:t>
-      </w:r>
-    </w:p>
-    <w:p>
-      <w:pPr>
-        <w:numPr>
-          <w:ilvl w:val="0"/>
-          <w:numId w:val="3"/>
-        </w:numPr>
-        <w:spacing w:line="276" w:lineRule="auto"/>
-      </w:pPr>
-      <w:r>
-        <w:rPr>
-          <w:b/>
-          <w:bCs/>
-        </w:rPr>
-        <w:t>Posséder</w:t>
-      </w:r>
-      <w:r>
-        <w:t xml:space="preserve"> (Employé – Qualification, avec historique des dates)</w:t>
-      </w:r>
-    </w:p>
-    <w:p>
-      <w:pPr>
-        <w:numPr>
-          <w:ilvl w:val="0"/>
-          <w:numId w:val="3"/>
-        </w:numPr>
-        <w:spacing w:line="276" w:lineRule="auto"/>
-      </w:pPr>
-      <w:r>
-        <w:rPr>
-          <w:b/>
-          <w:bCs/>
-        </w:rPr>
-        <w:t>Produire</w:t>
-      </w:r>
-      <w:r>
-        <w:t xml:space="preserve"> (Mission – Livrable, entité faible identifiée par le couple </w:t>
-      </w:r>
-      <w:proofErr w:type="spellStart"/>
-      <w:r>
-        <w:rPr>
-          <w:i/>
-          <w:iCs/>
-        </w:rPr>
-        <w:t>id_mission</w:t>
-      </w:r>
-      <w:proofErr w:type="spellEnd"/>
-      <w:r>
-        <w:t xml:space="preserve"> et </w:t>
-      </w:r>
-      <w:proofErr w:type="spellStart"/>
-      <w:r>
-        <w:rPr>
-          <w:i/>
-          <w:iCs/>
-        </w:rPr>
-        <w:t>numero</w:t>
-      </w:r>
-      <w:proofErr w:type="spellEnd"/>
-      <w:r>
-        <w:t>)</w:t>
-      </w:r>
-    </w:p>
-    <w:p>
-      <w:pPr>
-        <w:spacing w:line="276" w:lineRule="auto"/>
-      </w:pPr>
-      <w:r>
-        <w:rPr>
-          <w:b/>
-          <w:bCs/>
-        </w:rPr>
-        <w:t>Précision sur les missions</w:t>
-      </w:r>
-      <w:r>
-        <w:br/>
-        <w:t>Bien que l’IAG ait initialement distingué les missions internes et les missions client, nous avons choisi dans notre MCD de représenter uniquement les missions contractualisées. Ainsi, une mission est toujours associée à un contrat et à un client (cardinalité 1,1). Cette simplification permet de garantir la cohérence des données tout en restant fidèle aux besoins principaux de l’ESN.</w:t>
+        <w:rPr>
+          <w:lang w:val="en-GB"/>
+        </w:rPr>
+      </w:pPr>
+      <w:r>
+        <w:rPr>
+          <w:lang w:val="en-GB"/>
+        </w:rPr>
+        <w:t>Echanger : PK (id_employe, id_client, date_echange)</w:t>
       </w:r>
     </w:p>
     <w:p>
@@ -4033,7 +3415,7 @@
       <w:pPr>
         <w:numPr>
           <w:ilvl w:val="0"/>
-          <w:numId w:val="4"/>
+          <w:numId w:val="12"/>
         </w:numPr>
         <w:spacing w:line="276" w:lineRule="auto"/>
       </w:pPr>
@@ -4046,32 +3428,14 @@
       </w:r>
       <w:r>
         <w:br/>
-        <w:t xml:space="preserve">Nous avons choisi d’ajouter une association récursive sur l’entité </w:t>
-      </w:r>
-      <w:r>
-        <w:rPr>
-          <w:i/>
-          <w:iCs/>
-        </w:rPr>
-        <w:t>Employé</w:t>
-      </w:r>
-      <w:r>
-        <w:t xml:space="preserve"> afin de modéliser la hiérarchie interne. Chaque employé peut avoir un manager (0,1) et un manager peut superviser plusieurs employés (</w:t>
-      </w:r>
-      <w:proofErr w:type="gramStart"/>
-      <w:r>
-        <w:t>0,n</w:t>
-      </w:r>
-      <w:proofErr w:type="gramEnd"/>
-      <w:r>
-        <w:t>). Cela permet de représenter la structure hiérarchique sans créer une table séparée.</w:t>
+        <w:t>Nous avons choisi d’ajouter une association récursive sur l’entité Employé afin de modéliser la hiérarchie interne. Chaque employé peut avoir un manager (0,1) et un manager peut superviser plusieurs employés (0,n). Cela permet de représenter la structure hiérarchique sans créer une table séparée.</w:t>
       </w:r>
     </w:p>
     <w:p>
       <w:pPr>
         <w:numPr>
           <w:ilvl w:val="0"/>
-          <w:numId w:val="4"/>
+          <w:numId w:val="12"/>
         </w:numPr>
         <w:spacing w:line="276" w:lineRule="auto"/>
       </w:pPr>
@@ -4084,76 +3448,14 @@
       </w:r>
       <w:r>
         <w:br/>
-        <w:t xml:space="preserve">L’entité </w:t>
-      </w:r>
-      <w:r>
-        <w:rPr>
-          <w:i/>
-          <w:iCs/>
-        </w:rPr>
-        <w:t>Livrable</w:t>
-      </w:r>
-      <w:r>
-        <w:t xml:space="preserve"> a été définie comme entité faible, car son existence dépend directement de l’entité </w:t>
-      </w:r>
-      <w:r>
-        <w:rPr>
-          <w:i/>
-          <w:iCs/>
-        </w:rPr>
-        <w:t>Mission</w:t>
-      </w:r>
-      <w:r>
-        <w:t xml:space="preserve">. Son identifiant est composé du couple </w:t>
-      </w:r>
-      <w:r>
-        <w:rPr>
-          <w:i/>
-          <w:iCs/>
-        </w:rPr>
-        <w:t>(</w:t>
-      </w:r>
-      <w:proofErr w:type="spellStart"/>
-      <w:r>
-        <w:rPr>
-          <w:i/>
-          <w:iCs/>
-        </w:rPr>
-        <w:t>id_mission</w:t>
-      </w:r>
-      <w:proofErr w:type="spellEnd"/>
-      <w:r>
-        <w:rPr>
-          <w:i/>
-          <w:iCs/>
-        </w:rPr>
-        <w:t xml:space="preserve">, </w:t>
-      </w:r>
-      <w:proofErr w:type="spellStart"/>
-      <w:r>
-        <w:rPr>
-          <w:i/>
-          <w:iCs/>
-        </w:rPr>
-        <w:t>numero</w:t>
-      </w:r>
-      <w:proofErr w:type="spellEnd"/>
-      <w:r>
-        <w:rPr>
-          <w:i/>
-          <w:iCs/>
-        </w:rPr>
-        <w:t>)</w:t>
-      </w:r>
-      <w:r>
-        <w:t>. Ce choix permet de garantir qu’aucun livrable ne peut exister sans mission associée.</w:t>
+        <w:t>L’entité Livrable a été définie comme entité faible, car son existence dépend directement de l’entité Mission. Son identifiant est composé du couple (id_mission, numero). Ce choix permet de garantir qu’aucun livrable ne peut exister sans mission associée.</w:t>
       </w:r>
     </w:p>
     <w:p>
       <w:pPr>
         <w:numPr>
           <w:ilvl w:val="0"/>
-          <w:numId w:val="4"/>
+          <w:numId w:val="12"/>
         </w:numPr>
         <w:spacing w:line="276" w:lineRule="auto"/>
       </w:pPr>
@@ -4166,23 +3468,7 @@
       </w:r>
       <w:r>
         <w:br/>
-        <w:t xml:space="preserve">L’IAG avait proposé une association n-aire Intervenir reliant Employé, Mission et Contrat. Après analyse, nous avons simplifié ce point en choisissant une association binaire entre Employé et Mission, enrichie par les attributs </w:t>
-      </w:r>
-      <w:proofErr w:type="spellStart"/>
-      <w:r>
-        <w:t>role</w:t>
-      </w:r>
-      <w:proofErr w:type="spellEnd"/>
-      <w:r>
-        <w:t xml:space="preserve"> et </w:t>
-      </w:r>
-      <w:proofErr w:type="spellStart"/>
-      <w:r>
-        <w:t>tarif_jour</w:t>
-      </w:r>
-      <w:proofErr w:type="spellEnd"/>
-      <w:r>
-        <w:t>.</w:t>
+        <w:t>L’IAG avait proposé une association n-aire Intervenir reliant Employé, Mission et Contrat. Après analyse, nous avons simplifié ce point en choisissant une association binaire entre Employé et Mission, enrichie par les attributs role et tarif_jour.</w:t>
       </w:r>
       <w:r>
         <w:br/>
@@ -4193,7 +3479,7 @@
       <w:pPr>
         <w:numPr>
           <w:ilvl w:val="0"/>
-          <w:numId w:val="4"/>
+          <w:numId w:val="12"/>
         </w:numPr>
         <w:spacing w:line="276" w:lineRule="auto"/>
       </w:pPr>
@@ -4206,24 +3492,14 @@
       </w:r>
       <w:r>
         <w:br/>
-        <w:t xml:space="preserve">L’association </w:t>
-      </w:r>
-      <w:r>
-        <w:rPr>
-          <w:i/>
-          <w:iCs/>
-        </w:rPr>
-        <w:t>Posséder</w:t>
-      </w:r>
-      <w:r>
-        <w:t xml:space="preserve"> contient les dates d’obtention et d’expiration, ce qui permet de garder une trace de l’évolution des compétences d’un employé dans le temps.</w:t>
+        <w:t>L’association Posséder contient les dates d’obtention et d’expiration, ce qui permet de garder une trace de l’évolution des compétences d’un employé dans le temps.</w:t>
       </w:r>
     </w:p>
     <w:p>
       <w:pPr>
         <w:numPr>
           <w:ilvl w:val="0"/>
-          <w:numId w:val="4"/>
+          <w:numId w:val="12"/>
         </w:numPr>
         <w:spacing w:line="276" w:lineRule="auto"/>
       </w:pPr>
@@ -4236,22 +3512,61 @@
       </w:r>
       <w:r>
         <w:br/>
-        <w:t>Toutes les entités et associations respectent la troisième forme normale afin d’éliminer les redondances et de garantir la cohérence des données.</w:t>
-      </w:r>
-    </w:p>
-    <w:p>
-      <w:pPr>
-        <w:spacing w:line="276" w:lineRule="auto"/>
-      </w:pPr>
+        <w:t xml:space="preserve">Toutes les entités et associations respectent la </w:t>
+      </w:r>
       <w:r>
         <w:rPr>
           <w:b/>
           <w:bCs/>
         </w:rPr>
+        <w:t>troisième forme normale</w:t>
+      </w:r>
+      <w:r>
+        <w:t>, afin d’éliminer les redondances et de garantir la cohérence des données.</w:t>
+      </w:r>
+    </w:p>
+    <w:p>
+      <w:pPr>
+        <w:spacing w:line="276" w:lineRule="auto"/>
+      </w:pPr>
+    </w:p>
+    <w:p>
+      <w:pPr>
+        <w:spacing w:line="276" w:lineRule="auto"/>
+      </w:pPr>
+    </w:p>
+    <w:p>
+      <w:pPr>
+        <w:spacing w:line="276" w:lineRule="auto"/>
+      </w:pPr>
+    </w:p>
+    <w:p>
+      <w:pPr>
+        <w:spacing w:line="276" w:lineRule="auto"/>
+      </w:pPr>
+    </w:p>
+    <w:p>
+      <w:pPr>
+        <w:spacing w:line="276" w:lineRule="auto"/>
+        <w:rPr>
+          <w:b/>
+          <w:bCs/>
+        </w:rPr>
+      </w:pPr>
+      <w:r>
+        <w:rPr>
+          <w:b/>
+          <w:bCs/>
+        </w:rPr>
+        <w:lastRenderedPageBreak/>
         <w:t>Contraintes d’intégrité globales</w:t>
       </w:r>
-      <w:r>
-        <w:br/>
+    </w:p>
+    <w:p>
+      <w:pPr>
+        <w:spacing w:line="276" w:lineRule="auto"/>
+      </w:pPr>
+      <w:r>
         <w:t>Certaines règles métier ne figurent pas directement dans le MCD mais doivent être respectées dans l’implémentation :</w:t>
       </w:r>
     </w:p>
@@ -4259,7 +3574,7 @@
       <w:pPr>
         <w:numPr>
           <w:ilvl w:val="0"/>
-          <w:numId w:val="7"/>
+          <w:numId w:val="13"/>
         </w:numPr>
         <w:spacing w:line="276" w:lineRule="auto"/>
       </w:pPr>
@@ -4271,12 +3586,11 @@
       <w:pPr>
         <w:numPr>
           <w:ilvl w:val="0"/>
-          <w:numId w:val="7"/>
+          <w:numId w:val="13"/>
         </w:numPr>
         <w:spacing w:line="276" w:lineRule="auto"/>
       </w:pPr>
       <w:r>
-        <w:lastRenderedPageBreak/>
         <w:t>Le tarif journalier d’une affectation doit être strictement supérieur à 0.</w:t>
       </w:r>
     </w:p>
@@ -4284,40 +3598,186 @@
       <w:pPr>
         <w:numPr>
           <w:ilvl w:val="0"/>
-          <w:numId w:val="7"/>
+          <w:numId w:val="13"/>
         </w:numPr>
         <w:spacing w:line="276" w:lineRule="auto"/>
       </w:pPr>
       <w:r>
-        <w:t>La date de fin d’une mission ou d’un contrat doit être postérieure ou égale à la date de début (ou nulle si en cours).</w:t>
+        <w:t xml:space="preserve">La date de fin d’une </w:t>
+      </w:r>
+      <w:r>
+        <w:rPr>
+          <w:b/>
+          <w:bCs/>
+        </w:rPr>
+        <w:t>mission</w:t>
+      </w:r>
+      <w:r>
+        <w:t xml:space="preserve"> ou d’un </w:t>
+      </w:r>
+      <w:r>
+        <w:rPr>
+          <w:b/>
+          <w:bCs/>
+        </w:rPr>
+        <w:t>contrat</w:t>
+      </w:r>
+      <w:r>
+        <w:t xml:space="preserve"> doit être postérieure ou égale à la date de début (ou NULL si en cours).</w:t>
       </w:r>
     </w:p>
     <w:p>
       <w:pPr>
         <w:numPr>
           <w:ilvl w:val="0"/>
-          <w:numId w:val="7"/>
+          <w:numId w:val="13"/>
         </w:numPr>
         <w:spacing w:line="276" w:lineRule="auto"/>
       </w:pPr>
       <w:r>
-        <w:t>Un employé ne peut pas être son propre manager.</w:t>
+        <w:t xml:space="preserve">La date d’expiration d’une </w:t>
+      </w:r>
+      <w:r>
+        <w:rPr>
+          <w:b/>
+          <w:bCs/>
+        </w:rPr>
+        <w:t>qualification possédée</w:t>
+      </w:r>
+      <w:r>
+        <w:t xml:space="preserve"> doit être postérieure ou égale à sa date d’obtention (ou NULL si encore valide).</w:t>
       </w:r>
     </w:p>
     <w:p>
       <w:pPr>
         <w:numPr>
           <w:ilvl w:val="0"/>
-          <w:numId w:val="7"/>
+          <w:numId w:val="13"/>
         </w:numPr>
         <w:spacing w:line="276" w:lineRule="auto"/>
       </w:pPr>
       <w:r>
+        <w:t>Un employé ne peut pas être son propre manager.</w:t>
+      </w:r>
+    </w:p>
+    <w:p>
+      <w:pPr>
+        <w:numPr>
+          <w:ilvl w:val="0"/>
+          <w:numId w:val="13"/>
+        </w:numPr>
+        <w:spacing w:line="276" w:lineRule="auto"/>
+      </w:pPr>
+      <w:r>
         <w:t>Les livrables d’une mission sont numérotés à partir de 1, avec une numérotation locale par mission.</w:t>
       </w:r>
     </w:p>
     <w:p>
       <w:pPr>
+        <w:numPr>
+          <w:ilvl w:val="0"/>
+          <w:numId w:val="13"/>
+        </w:numPr>
+        <w:spacing w:line="276" w:lineRule="auto"/>
+      </w:pPr>
+      <w:r>
+        <w:t xml:space="preserve">La </w:t>
+      </w:r>
+      <w:r>
+        <w:rPr>
+          <w:b/>
+          <w:bCs/>
+        </w:rPr>
+        <w:t>commission</w:t>
+      </w:r>
+      <w:r>
+        <w:t xml:space="preserve"> d’un employé (si utilisée) doit être supérieure ou égale à 0.</w:t>
+      </w:r>
+    </w:p>
+    <w:p>
+      <w:pPr>
+        <w:numPr>
+          <w:ilvl w:val="0"/>
+          <w:numId w:val="13"/>
+        </w:numPr>
+        <w:spacing w:line="276" w:lineRule="auto"/>
+      </w:pPr>
+      <w:r>
+        <w:t>Participation minimale : chaque mission doit comporter au moins un employé (côté Effectuer_mission).</w:t>
+      </w:r>
+    </w:p>
+    <w:p>
+      <w:pPr>
+        <w:numPr>
+          <w:ilvl w:val="0"/>
+          <w:numId w:val="13"/>
+        </w:numPr>
+        <w:spacing w:line="276" w:lineRule="auto"/>
+      </w:pPr>
+      <w:r>
+        <w:t>Missions contractualisées : chaque mission est associée à un contrat et à un client (1,1).</w:t>
+      </w:r>
+    </w:p>
+    <w:p>
+      <w:pPr>
+        <w:numPr>
+          <w:ilvl w:val="0"/>
+          <w:numId w:val="13"/>
+        </w:numPr>
+        <w:spacing w:line="276" w:lineRule="auto"/>
+      </w:pPr>
+      <w:r>
+        <w:t xml:space="preserve">L’attribut type_mission est conservé uniquement comme </w:t>
+      </w:r>
+      <w:r>
+        <w:rPr>
+          <w:b/>
+          <w:bCs/>
+        </w:rPr>
+        <w:t>classification interne</w:t>
+      </w:r>
+      <w:r>
+        <w:t xml:space="preserve"> des missions (catégorie métier). Les règles “INTERNE </w:t>
+      </w:r>
+      <w:r>
+        <w:rPr>
+          <w:rFonts w:ascii="Cambria Math" w:hAnsi="Cambria Math" w:cs="Cambria Math"/>
+        </w:rPr>
+        <w:t>⇒</w:t>
+      </w:r>
+      <w:r>
+        <w:t xml:space="preserve"> contrat NULL / CLIENT </w:t>
+      </w:r>
+      <w:r>
+        <w:rPr>
+          <w:rFonts w:ascii="Cambria Math" w:hAnsi="Cambria Math" w:cs="Cambria Math"/>
+        </w:rPr>
+        <w:t>⇒</w:t>
+      </w:r>
+      <w:r>
+        <w:t xml:space="preserve"> contrat NOT NULL</w:t>
+      </w:r>
+      <w:r>
+        <w:rPr>
+          <w:rFonts w:ascii="Aptos" w:hAnsi="Aptos" w:cs="Aptos"/>
+        </w:rPr>
+        <w:t>”</w:t>
+      </w:r>
+      <w:r>
+        <w:t xml:space="preserve"> ne s</w:t>
+      </w:r>
+      <w:r>
+        <w:rPr>
+          <w:rFonts w:ascii="Aptos" w:hAnsi="Aptos" w:cs="Aptos"/>
+        </w:rPr>
+        <w:t>’</w:t>
+      </w:r>
+      <w:r>
+        <w:t>appliquent donc plus.</w:t>
+      </w:r>
+    </w:p>
+    <w:p>
+      <w:pPr>
         <w:spacing w:line="276" w:lineRule="auto"/>
         <w:ind w:left="720"/>
       </w:pPr>
@@ -4325,9 +3785,120 @@
     <w:p>
       <w:pPr>
         <w:spacing w:line="276" w:lineRule="auto"/>
-      </w:pPr>
-      <w:r>
-        <w:t>Ces choix permettent d’obtenir un modèle robuste, évolutif et facilement exploitable pour les étapes suivantes du projet (MLD, MPD et requêtes SQL).</w:t>
+        <w:rPr>
+          <w:b/>
+          <w:bCs/>
+        </w:rPr>
+      </w:pPr>
+      <w:r>
+        <w:rPr>
+          <w:b/>
+          <w:bCs/>
+        </w:rPr>
+        <w:t>Recommandations pour la Partie 2 (implémentation SQL)</w:t>
+      </w:r>
+    </w:p>
+    <w:p>
+      <w:pPr>
+        <w:numPr>
+          <w:ilvl w:val="0"/>
+          <w:numId w:val="14"/>
+        </w:numPr>
+        <w:spacing w:line="276" w:lineRule="auto"/>
+      </w:pPr>
+      <w:r>
+        <w:rPr>
+          <w:b/>
+          <w:bCs/>
+        </w:rPr>
+        <w:t>ON DELETE CASCADE</w:t>
+      </w:r>
+      <w:r>
+        <w:t xml:space="preserve"> :</w:t>
+      </w:r>
+    </w:p>
+    <w:p>
+      <w:pPr>
+        <w:numPr>
+          <w:ilvl w:val="1"/>
+          <w:numId w:val="14"/>
+        </w:numPr>
+        <w:spacing w:line="276" w:lineRule="auto"/>
+      </w:pPr>
+      <w:r>
+        <w:t>Employe → Effectuer_mission, Rediger, Possede_Qualification</w:t>
+      </w:r>
+    </w:p>
+    <w:p>
+      <w:pPr>
+        <w:numPr>
+          <w:ilvl w:val="1"/>
+          <w:numId w:val="14"/>
+        </w:numPr>
+        <w:spacing w:line="276" w:lineRule="auto"/>
+      </w:pPr>
+      <w:r>
+        <w:t>Mission → Livrable, Effectuer_mission, Rediger</w:t>
+      </w:r>
+    </w:p>
+    <w:p>
+      <w:pPr>
+        <w:numPr>
+          <w:ilvl w:val="0"/>
+          <w:numId w:val="14"/>
+        </w:numPr>
+        <w:spacing w:line="276" w:lineRule="auto"/>
+      </w:pPr>
+      <w:r>
+        <w:rPr>
+          <w:b/>
+          <w:bCs/>
+        </w:rPr>
+        <w:t>ON DELETE SET NULL</w:t>
+      </w:r>
+      <w:r>
+        <w:t xml:space="preserve"> :</w:t>
+      </w:r>
+    </w:p>
+    <w:p>
+      <w:pPr>
+        <w:numPr>
+          <w:ilvl w:val="1"/>
+          <w:numId w:val="14"/>
+        </w:numPr>
+        <w:spacing w:line="276" w:lineRule="auto"/>
+      </w:pPr>
+      <w:r>
+        <w:t>Employe.id_manager</w:t>
+      </w:r>
+    </w:p>
+    <w:p>
+      <w:pPr>
+        <w:numPr>
+          <w:ilvl w:val="0"/>
+          <w:numId w:val="14"/>
+        </w:numPr>
+        <w:spacing w:line="276" w:lineRule="auto"/>
+      </w:pPr>
+      <w:r>
+        <w:rPr>
+          <w:b/>
+          <w:bCs/>
+        </w:rPr>
+        <w:t>Indexation</w:t>
+      </w:r>
+      <w:r>
+        <w:t xml:space="preserve"> : indexer toutes les </w:t>
+      </w:r>
+      <w:r>
+        <w:rPr>
+          <w:b/>
+          <w:bCs/>
+        </w:rPr>
+        <w:t>FK</w:t>
+      </w:r>
+      <w:r>
+        <w:t xml:space="preserve"> (id_departement, id_manager, id_client, id_contrat, id_mission…) pour optimiser les jointures.</w:t>
       </w:r>
     </w:p>
     <w:p>
@@ -4337,112 +3908,27 @@
       <w:r>
         <w:br/>
       </w:r>
-      <w:r>
-        <w:br/>
-      </w:r>
-    </w:p>
-    <w:p>
-      <w:pPr>
-        <w:spacing w:line="276" w:lineRule="auto"/>
-      </w:pPr>
-    </w:p>
-    <w:p>
-      <w:pPr>
-        <w:spacing w:line="276" w:lineRule="auto"/>
-      </w:pPr>
-    </w:p>
-    <w:p>
-      <w:pPr>
-        <w:spacing w:line="276" w:lineRule="auto"/>
-      </w:pPr>
-    </w:p>
-    <w:p>
-      <w:pPr>
-        <w:spacing w:line="276" w:lineRule="auto"/>
-      </w:pPr>
-    </w:p>
-    <w:p>
-      <w:pPr>
-        <w:spacing w:line="276" w:lineRule="auto"/>
-      </w:pPr>
-    </w:p>
-    <w:p>
-      <w:pPr>
-        <w:spacing w:line="276" w:lineRule="auto"/>
-      </w:pPr>
-    </w:p>
-    <w:p>
-      <w:pPr>
-        <w:spacing w:line="276" w:lineRule="auto"/>
-      </w:pPr>
-    </w:p>
-    <w:p>
-      <w:pPr>
-        <w:spacing w:line="276" w:lineRule="auto"/>
-      </w:pPr>
-    </w:p>
-    <w:p>
-      <w:pPr>
-        <w:spacing w:line="276" w:lineRule="auto"/>
-      </w:pPr>
-    </w:p>
-    <w:p>
-      <w:pPr>
-        <w:spacing w:line="276" w:lineRule="auto"/>
-      </w:pPr>
-    </w:p>
-    <w:p>
-      <w:pPr>
-        <w:spacing w:line="276" w:lineRule="auto"/>
-      </w:pPr>
-    </w:p>
-    <w:p>
-      <w:pPr>
-        <w:spacing w:line="276" w:lineRule="auto"/>
-      </w:pPr>
-    </w:p>
-    <w:p>
-      <w:pPr>
-        <w:spacing w:line="276" w:lineRule="auto"/>
-      </w:pPr>
-    </w:p>
-    <w:p>
-      <w:pPr>
-        <w:spacing w:line="276" w:lineRule="auto"/>
-      </w:pPr>
-    </w:p>
-    <w:p>
-      <w:pPr>
-        <w:spacing w:line="276" w:lineRule="auto"/>
-      </w:pPr>
-    </w:p>
-    <w:p>
-      <w:pPr>
-        <w:spacing w:line="276" w:lineRule="auto"/>
-      </w:pPr>
-    </w:p>
-    <w:p>
-      <w:pPr>
-        <w:spacing w:line="276" w:lineRule="auto"/>
-      </w:pPr>
-    </w:p>
-    <w:p>
-      <w:pPr>
-        <w:spacing w:line="276" w:lineRule="auto"/>
+    </w:p>
+    <w:p>
+      <w:pPr>
+        <w:spacing w:line="276" w:lineRule="auto"/>
+      </w:pPr>
+      <w:r>
         <w:rPr>
           <w:color w:val="00948B"/>
           <w:sz w:val="40"/>
           <w:szCs w:val="40"/>
         </w:rPr>
-      </w:pPr>
+        <w:lastRenderedPageBreak/>
+        <w:t>4</w:t>
+      </w:r>
       <w:r>
         <w:rPr>
           <w:color w:val="00948B"/>
           <w:sz w:val="40"/>
           <w:szCs w:val="40"/>
         </w:rPr>
-        <w:lastRenderedPageBreak/>
-        <w:t>4. Conclusion synthétique</w:t>
+        <w:t>. Conclusion synthétique</w:t>
       </w:r>
     </w:p>
     <w:p>
@@ -5193,6 +4679,268 @@
     </w:lvl>
   </w:abstractNum>
   <w:abstractNum w:abstractNumId="3" w15:restartNumberingAfterBreak="0">
+    <w:nsid w:val="142B731C"/>
+    <w:multiLevelType w:val="hybridMultilevel"/>
+    <w:tmpl w:val="AE92B462"/>
+    <w:lvl w:ilvl="0" w:tplc="040C0001">
+      <w:start w:val="1"/>
+      <w:numFmt w:val="bullet"/>
+      <w:lvlText w:val=""/>
+      <w:lvlJc w:val="left"/>
+      <w:pPr>
+        <w:ind w:left="720" w:hanging="360"/>
+      </w:pPr>
+      <w:rPr>
+        <w:rFonts w:ascii="Symbol" w:hAnsi="Symbol" w:hint="default"/>
+      </w:rPr>
+    </w:lvl>
+    <w:lvl w:ilvl="1" w:tplc="040C0003" w:tentative="1">
+      <w:start w:val="1"/>
+      <w:numFmt w:val="bullet"/>
+      <w:lvlText w:val="o"/>
+      <w:lvlJc w:val="left"/>
+      <w:pPr>
+        <w:ind w:left="1440" w:hanging="360"/>
+      </w:pPr>
+      <w:rPr>
+        <w:rFonts w:ascii="Courier New" w:hAnsi="Courier New" w:cs="Courier New" w:hint="default"/>
+      </w:rPr>
+    </w:lvl>
+    <w:lvl w:ilvl="2" w:tplc="040C0005" w:tentative="1">
+      <w:start w:val="1"/>
+      <w:numFmt w:val="bullet"/>
+      <w:lvlText w:val=""/>
+      <w:lvlJc w:val="left"/>
+      <w:pPr>
+        <w:ind w:left="2160" w:hanging="360"/>
+      </w:pPr>
+      <w:rPr>
+        <w:rFonts w:ascii="Wingdings" w:hAnsi="Wingdings" w:hint="default"/>
+      </w:rPr>
+    </w:lvl>
+    <w:lvl w:ilvl="3" w:tplc="040C0001" w:tentative="1">
+      <w:start w:val="1"/>
+      <w:numFmt w:val="bullet"/>
+      <w:lvlText w:val=""/>
+      <w:lvlJc w:val="left"/>
+      <w:pPr>
+        <w:ind w:left="2880" w:hanging="360"/>
+      </w:pPr>
+      <w:rPr>
+        <w:rFonts w:ascii="Symbol" w:hAnsi="Symbol" w:hint="default"/>
+      </w:rPr>
+    </w:lvl>
+    <w:lvl w:ilvl="4" w:tplc="040C0003" w:tentative="1">
+      <w:start w:val="1"/>
+      <w:numFmt w:val="bullet"/>
+      <w:lvlText w:val="o"/>
+      <w:lvlJc w:val="left"/>
+      <w:pPr>
+        <w:ind w:left="3600" w:hanging="360"/>
+      </w:pPr>
+      <w:rPr>
+        <w:rFonts w:ascii="Courier New" w:hAnsi="Courier New" w:cs="Courier New" w:hint="default"/>
+      </w:rPr>
+    </w:lvl>
+    <w:lvl w:ilvl="5" w:tplc="040C0005" w:tentative="1">
+      <w:start w:val="1"/>
+      <w:numFmt w:val="bullet"/>
+      <w:lvlText w:val=""/>
+      <w:lvlJc w:val="left"/>
+      <w:pPr>
+        <w:ind w:left="4320" w:hanging="360"/>
+      </w:pPr>
+      <w:rPr>
+        <w:rFonts w:ascii="Wingdings" w:hAnsi="Wingdings" w:hint="default"/>
+      </w:rPr>
+    </w:lvl>
+    <w:lvl w:ilvl="6" w:tplc="040C0001" w:tentative="1">
+      <w:start w:val="1"/>
+      <w:numFmt w:val="bullet"/>
+      <w:lvlText w:val=""/>
+      <w:lvlJc w:val="left"/>
+      <w:pPr>
+        <w:ind w:left="5040" w:hanging="360"/>
+      </w:pPr>
+      <w:rPr>
+        <w:rFonts w:ascii="Symbol" w:hAnsi="Symbol" w:hint="default"/>
+      </w:rPr>
+    </w:lvl>
+    <w:lvl w:ilvl="7" w:tplc="040C0003" w:tentative="1">
+      <w:start w:val="1"/>
+      <w:numFmt w:val="bullet"/>
+      <w:lvlText w:val="o"/>
+      <w:lvlJc w:val="left"/>
+      <w:pPr>
+        <w:ind w:left="5760" w:hanging="360"/>
+      </w:pPr>
+      <w:rPr>
+        <w:rFonts w:ascii="Courier New" w:hAnsi="Courier New" w:cs="Courier New" w:hint="default"/>
+      </w:rPr>
+    </w:lvl>
+    <w:lvl w:ilvl="8" w:tplc="040C0005" w:tentative="1">
+      <w:start w:val="1"/>
+      <w:numFmt w:val="bullet"/>
+      <w:lvlText w:val=""/>
+      <w:lvlJc w:val="left"/>
+      <w:pPr>
+        <w:ind w:left="6480" w:hanging="360"/>
+      </w:pPr>
+      <w:rPr>
+        <w:rFonts w:ascii="Wingdings" w:hAnsi="Wingdings" w:hint="default"/>
+      </w:rPr>
+    </w:lvl>
+  </w:abstractNum>
+  <w:abstractNum w:abstractNumId="4" w15:restartNumberingAfterBreak="0">
+    <w:nsid w:val="163065AE"/>
+    <w:multiLevelType w:val="multilevel"/>
+    <w:tmpl w:val="42A0593C"/>
+    <w:lvl w:ilvl="0">
+      <w:start w:val="1"/>
+      <w:numFmt w:val="bullet"/>
+      <w:lvlText w:val=""/>
+      <w:lvlJc w:val="left"/>
+      <w:pPr>
+        <w:tabs>
+          <w:tab w:val="num" w:pos="720"/>
+        </w:tabs>
+        <w:ind w:left="720" w:hanging="360"/>
+      </w:pPr>
+      <w:rPr>
+        <w:rFonts w:ascii="Symbol" w:hAnsi="Symbol" w:hint="default"/>
+        <w:sz w:val="20"/>
+      </w:rPr>
+    </w:lvl>
+    <w:lvl w:ilvl="1">
+      <w:start w:val="1"/>
+      <w:numFmt w:val="bullet"/>
+      <w:lvlText w:val="o"/>
+      <w:lvlJc w:val="left"/>
+      <w:pPr>
+        <w:tabs>
+          <w:tab w:val="num" w:pos="1440"/>
+        </w:tabs>
+        <w:ind w:left="1440" w:hanging="360"/>
+      </w:pPr>
+      <w:rPr>
+        <w:rFonts w:ascii="Courier New" w:hAnsi="Courier New" w:hint="default"/>
+        <w:sz w:val="20"/>
+      </w:rPr>
+    </w:lvl>
+    <w:lvl w:ilvl="2" w:tentative="1">
+      <w:start w:val="1"/>
+      <w:numFmt w:val="bullet"/>
+      <w:lvlText w:val=""/>
+      <w:lvlJc w:val="left"/>
+      <w:pPr>
+        <w:tabs>
+          <w:tab w:val="num" w:pos="2160"/>
+        </w:tabs>
+        <w:ind w:left="2160" w:hanging="360"/>
+      </w:pPr>
+      <w:rPr>
+        <w:rFonts w:ascii="Wingdings" w:hAnsi="Wingdings" w:hint="default"/>
+        <w:sz w:val="20"/>
+      </w:rPr>
+    </w:lvl>
+    <w:lvl w:ilvl="3" w:tentative="1">
+      <w:start w:val="1"/>
+      <w:numFmt w:val="bullet"/>
+      <w:lvlText w:val=""/>
+      <w:lvlJc w:val="left"/>
+      <w:pPr>
+        <w:tabs>
+          <w:tab w:val="num" w:pos="2880"/>
+        </w:tabs>
+        <w:ind w:left="2880" w:hanging="360"/>
+      </w:pPr>
+      <w:rPr>
+        <w:rFonts w:ascii="Wingdings" w:hAnsi="Wingdings" w:hint="default"/>
+        <w:sz w:val="20"/>
+      </w:rPr>
+    </w:lvl>
+    <w:lvl w:ilvl="4" w:tentative="1">
+      <w:start w:val="1"/>
+      <w:numFmt w:val="bullet"/>
+      <w:lvlText w:val=""/>
+      <w:lvlJc w:val="left"/>
+      <w:pPr>
+        <w:tabs>
+          <w:tab w:val="num" w:pos="3600"/>
+        </w:tabs>
+        <w:ind w:left="3600" w:hanging="360"/>
+      </w:pPr>
+      <w:rPr>
+        <w:rFonts w:ascii="Wingdings" w:hAnsi="Wingdings" w:hint="default"/>
+        <w:sz w:val="20"/>
+      </w:rPr>
+    </w:lvl>
+    <w:lvl w:ilvl="5" w:tentative="1">
+      <w:start w:val="1"/>
+      <w:numFmt w:val="bullet"/>
+      <w:lvlText w:val=""/>
+      <w:lvlJc w:val="left"/>
+      <w:pPr>
+        <w:tabs>
+          <w:tab w:val="num" w:pos="4320"/>
+        </w:tabs>
+        <w:ind w:left="4320" w:hanging="360"/>
+      </w:pPr>
+      <w:rPr>
+        <w:rFonts w:ascii="Wingdings" w:hAnsi="Wingdings" w:hint="default"/>
+        <w:sz w:val="20"/>
+      </w:rPr>
+    </w:lvl>
+    <w:lvl w:ilvl="6" w:tentative="1">
+      <w:start w:val="1"/>
+      <w:numFmt w:val="bullet"/>
+      <w:lvlText w:val=""/>
+      <w:lvlJc w:val="left"/>
+      <w:pPr>
+        <w:tabs>
+          <w:tab w:val="num" w:pos="5040"/>
+        </w:tabs>
+        <w:ind w:left="5040" w:hanging="360"/>
+      </w:pPr>
+      <w:rPr>
+        <w:rFonts w:ascii="Wingdings" w:hAnsi="Wingdings" w:hint="default"/>
+        <w:sz w:val="20"/>
+      </w:rPr>
+    </w:lvl>
+    <w:lvl w:ilvl="7" w:tentative="1">
+      <w:start w:val="1"/>
+      <w:numFmt w:val="bullet"/>
+      <w:lvlText w:val=""/>
+      <w:lvlJc w:val="left"/>
+      <w:pPr>
+        <w:tabs>
+          <w:tab w:val="num" w:pos="5760"/>
+        </w:tabs>
+        <w:ind w:left="5760" w:hanging="360"/>
+      </w:pPr>
+      <w:rPr>
+        <w:rFonts w:ascii="Wingdings" w:hAnsi="Wingdings" w:hint="default"/>
+        <w:sz w:val="20"/>
+      </w:rPr>
+    </w:lvl>
+    <w:lvl w:ilvl="8" w:tentative="1">
+      <w:start w:val="1"/>
+      <w:numFmt w:val="bullet"/>
+      <w:lvlText w:val=""/>
+      <w:lvlJc w:val="left"/>
+      <w:pPr>
+        <w:tabs>
+          <w:tab w:val="num" w:pos="6480"/>
+        </w:tabs>
+        <w:ind w:left="6480" w:hanging="360"/>
+      </w:pPr>
+      <w:rPr>
+        <w:rFonts w:ascii="Wingdings" w:hAnsi="Wingdings" w:hint="default"/>
+        <w:sz w:val="20"/>
+      </w:rPr>
+    </w:lvl>
+  </w:abstractNum>
+  <w:abstractNum w:abstractNumId="5" w15:restartNumberingAfterBreak="0">
     <w:nsid w:val="16DD559C"/>
     <w:multiLevelType w:val="multilevel"/>
     <w:tmpl w:val="1112234C"/>
@@ -5341,7 +5089,305 @@
       </w:rPr>
     </w:lvl>
   </w:abstractNum>
-  <w:abstractNum w:abstractNumId="4" w15:restartNumberingAfterBreak="0">
+  <w:abstractNum w:abstractNumId="6" w15:restartNumberingAfterBreak="0">
+    <w:nsid w:val="35E71A87"/>
+    <w:multiLevelType w:val="multilevel"/>
+    <w:tmpl w:val="C58E5ABC"/>
+    <w:lvl w:ilvl="0">
+      <w:start w:val="1"/>
+      <w:numFmt w:val="bullet"/>
+      <w:lvlText w:val=""/>
+      <w:lvlJc w:val="left"/>
+      <w:pPr>
+        <w:tabs>
+          <w:tab w:val="num" w:pos="720"/>
+        </w:tabs>
+        <w:ind w:left="720" w:hanging="360"/>
+      </w:pPr>
+      <w:rPr>
+        <w:rFonts w:ascii="Symbol" w:hAnsi="Symbol" w:hint="default"/>
+        <w:sz w:val="20"/>
+      </w:rPr>
+    </w:lvl>
+    <w:lvl w:ilvl="1" w:tentative="1">
+      <w:start w:val="1"/>
+      <w:numFmt w:val="bullet"/>
+      <w:lvlText w:val="o"/>
+      <w:lvlJc w:val="left"/>
+      <w:pPr>
+        <w:tabs>
+          <w:tab w:val="num" w:pos="1440"/>
+        </w:tabs>
+        <w:ind w:left="1440" w:hanging="360"/>
+      </w:pPr>
+      <w:rPr>
+        <w:rFonts w:ascii="Courier New" w:hAnsi="Courier New" w:hint="default"/>
+        <w:sz w:val="20"/>
+      </w:rPr>
+    </w:lvl>
+    <w:lvl w:ilvl="2" w:tentative="1">
+      <w:start w:val="1"/>
+      <w:numFmt w:val="bullet"/>
+      <w:lvlText w:val=""/>
+      <w:lvlJc w:val="left"/>
+      <w:pPr>
+        <w:tabs>
+          <w:tab w:val="num" w:pos="2160"/>
+        </w:tabs>
+        <w:ind w:left="2160" w:hanging="360"/>
+      </w:pPr>
+      <w:rPr>
+        <w:rFonts w:ascii="Wingdings" w:hAnsi="Wingdings" w:hint="default"/>
+        <w:sz w:val="20"/>
+      </w:rPr>
+    </w:lvl>
+    <w:lvl w:ilvl="3" w:tentative="1">
+      <w:start w:val="1"/>
+      <w:numFmt w:val="bullet"/>
+      <w:lvlText w:val=""/>
+      <w:lvlJc w:val="left"/>
+      <w:pPr>
+        <w:tabs>
+          <w:tab w:val="num" w:pos="2880"/>
+        </w:tabs>
+        <w:ind w:left="2880" w:hanging="360"/>
+      </w:pPr>
+      <w:rPr>
+        <w:rFonts w:ascii="Wingdings" w:hAnsi="Wingdings" w:hint="default"/>
+        <w:sz w:val="20"/>
+      </w:rPr>
+    </w:lvl>
+    <w:lvl w:ilvl="4" w:tentative="1">
+      <w:start w:val="1"/>
+      <w:numFmt w:val="bullet"/>
+      <w:lvlText w:val=""/>
+      <w:lvlJc w:val="left"/>
+      <w:pPr>
+        <w:tabs>
+          <w:tab w:val="num" w:pos="3600"/>
+        </w:tabs>
+        <w:ind w:left="3600" w:hanging="360"/>
+      </w:pPr>
+      <w:rPr>
+        <w:rFonts w:ascii="Wingdings" w:hAnsi="Wingdings" w:hint="default"/>
+        <w:sz w:val="20"/>
+      </w:rPr>
+    </w:lvl>
+    <w:lvl w:ilvl="5" w:tentative="1">
+      <w:start w:val="1"/>
+      <w:numFmt w:val="bullet"/>
+      <w:lvlText w:val=""/>
+      <w:lvlJc w:val="left"/>
+      <w:pPr>
+        <w:tabs>
+          <w:tab w:val="num" w:pos="4320"/>
+        </w:tabs>
+        <w:ind w:left="4320" w:hanging="360"/>
+      </w:pPr>
+      <w:rPr>
+        <w:rFonts w:ascii="Wingdings" w:hAnsi="Wingdings" w:hint="default"/>
+        <w:sz w:val="20"/>
+      </w:rPr>
+    </w:lvl>
+    <w:lvl w:ilvl="6" w:tentative="1">
+      <w:start w:val="1"/>
+      <w:numFmt w:val="bullet"/>
+      <w:lvlText w:val=""/>
+      <w:lvlJc w:val="left"/>
+      <w:pPr>
+        <w:tabs>
+          <w:tab w:val="num" w:pos="5040"/>
+        </w:tabs>
+        <w:ind w:left="5040" w:hanging="360"/>
+      </w:pPr>
+      <w:rPr>
+        <w:rFonts w:ascii="Wingdings" w:hAnsi="Wingdings" w:hint="default"/>
+        <w:sz w:val="20"/>
+      </w:rPr>
+    </w:lvl>
+    <w:lvl w:ilvl="7" w:tentative="1">
+      <w:start w:val="1"/>
+      <w:numFmt w:val="bullet"/>
+      <w:lvlText w:val=""/>
+      <w:lvlJc w:val="left"/>
+      <w:pPr>
+        <w:tabs>
+          <w:tab w:val="num" w:pos="5760"/>
+        </w:tabs>
+        <w:ind w:left="5760" w:hanging="360"/>
+      </w:pPr>
+      <w:rPr>
+        <w:rFonts w:ascii="Wingdings" w:hAnsi="Wingdings" w:hint="default"/>
+        <w:sz w:val="20"/>
+      </w:rPr>
+    </w:lvl>
+    <w:lvl w:ilvl="8" w:tentative="1">
+      <w:start w:val="1"/>
+      <w:numFmt w:val="bullet"/>
+      <w:lvlText w:val=""/>
+      <w:lvlJc w:val="left"/>
+      <w:pPr>
+        <w:tabs>
+          <w:tab w:val="num" w:pos="6480"/>
+        </w:tabs>
+        <w:ind w:left="6480" w:hanging="360"/>
+      </w:pPr>
+      <w:rPr>
+        <w:rFonts w:ascii="Wingdings" w:hAnsi="Wingdings" w:hint="default"/>
+        <w:sz w:val="20"/>
+      </w:rPr>
+    </w:lvl>
+  </w:abstractNum>
+  <w:abstractNum w:abstractNumId="7" w15:restartNumberingAfterBreak="0">
+    <w:nsid w:val="3ACE282F"/>
+    <w:multiLevelType w:val="multilevel"/>
+    <w:tmpl w:val="AEA6CAEA"/>
+    <w:lvl w:ilvl="0">
+      <w:start w:val="1"/>
+      <w:numFmt w:val="bullet"/>
+      <w:lvlText w:val=""/>
+      <w:lvlJc w:val="left"/>
+      <w:pPr>
+        <w:tabs>
+          <w:tab w:val="num" w:pos="720"/>
+        </w:tabs>
+        <w:ind w:left="720" w:hanging="360"/>
+      </w:pPr>
+      <w:rPr>
+        <w:rFonts w:ascii="Symbol" w:hAnsi="Symbol" w:hint="default"/>
+        <w:sz w:val="20"/>
+      </w:rPr>
+    </w:lvl>
+    <w:lvl w:ilvl="1" w:tentative="1">
+      <w:start w:val="1"/>
+      <w:numFmt w:val="bullet"/>
+      <w:lvlText w:val="o"/>
+      <w:lvlJc w:val="left"/>
+      <w:pPr>
+        <w:tabs>
+          <w:tab w:val="num" w:pos="1440"/>
+        </w:tabs>
+        <w:ind w:left="1440" w:hanging="360"/>
+      </w:pPr>
+      <w:rPr>
+        <w:rFonts w:ascii="Courier New" w:hAnsi="Courier New" w:hint="default"/>
+        <w:sz w:val="20"/>
+      </w:rPr>
+    </w:lvl>
+    <w:lvl w:ilvl="2" w:tentative="1">
+      <w:start w:val="1"/>
+      <w:numFmt w:val="bullet"/>
+      <w:lvlText w:val=""/>
+      <w:lvlJc w:val="left"/>
+      <w:pPr>
+        <w:tabs>
+          <w:tab w:val="num" w:pos="2160"/>
+        </w:tabs>
+        <w:ind w:left="2160" w:hanging="360"/>
+      </w:pPr>
+      <w:rPr>
+        <w:rFonts w:ascii="Wingdings" w:hAnsi="Wingdings" w:hint="default"/>
+        <w:sz w:val="20"/>
+      </w:rPr>
+    </w:lvl>
+    <w:lvl w:ilvl="3" w:tentative="1">
+      <w:start w:val="1"/>
+      <w:numFmt w:val="bullet"/>
+      <w:lvlText w:val=""/>
+      <w:lvlJc w:val="left"/>
+      <w:pPr>
+        <w:tabs>
+          <w:tab w:val="num" w:pos="2880"/>
+        </w:tabs>
+        <w:ind w:left="2880" w:hanging="360"/>
+      </w:pPr>
+      <w:rPr>
+        <w:rFonts w:ascii="Wingdings" w:hAnsi="Wingdings" w:hint="default"/>
+        <w:sz w:val="20"/>
+      </w:rPr>
+    </w:lvl>
+    <w:lvl w:ilvl="4" w:tentative="1">
+      <w:start w:val="1"/>
+      <w:numFmt w:val="bullet"/>
+      <w:lvlText w:val=""/>
+      <w:lvlJc w:val="left"/>
+      <w:pPr>
+        <w:tabs>
+          <w:tab w:val="num" w:pos="3600"/>
+        </w:tabs>
+        <w:ind w:left="3600" w:hanging="360"/>
+      </w:pPr>
+      <w:rPr>
+        <w:rFonts w:ascii="Wingdings" w:hAnsi="Wingdings" w:hint="default"/>
+        <w:sz w:val="20"/>
+      </w:rPr>
+    </w:lvl>
+    <w:lvl w:ilvl="5" w:tentative="1">
+      <w:start w:val="1"/>
+      <w:numFmt w:val="bullet"/>
+      <w:lvlText w:val=""/>
+      <w:lvlJc w:val="left"/>
+      <w:pPr>
+        <w:tabs>
+          <w:tab w:val="num" w:pos="4320"/>
+        </w:tabs>
+        <w:ind w:left="4320" w:hanging="360"/>
+      </w:pPr>
+      <w:rPr>
+        <w:rFonts w:ascii="Wingdings" w:hAnsi="Wingdings" w:hint="default"/>
+        <w:sz w:val="20"/>
+      </w:rPr>
+    </w:lvl>
+    <w:lvl w:ilvl="6" w:tentative="1">
+      <w:start w:val="1"/>
+      <w:numFmt w:val="bullet"/>
+      <w:lvlText w:val=""/>
+      <w:lvlJc w:val="left"/>
+      <w:pPr>
+        <w:tabs>
+          <w:tab w:val="num" w:pos="5040"/>
+        </w:tabs>
+        <w:ind w:left="5040" w:hanging="360"/>
+      </w:pPr>
+      <w:rPr>
+        <w:rFonts w:ascii="Wingdings" w:hAnsi="Wingdings" w:hint="default"/>
+        <w:sz w:val="20"/>
+      </w:rPr>
+    </w:lvl>
+    <w:lvl w:ilvl="7" w:tentative="1">
+      <w:start w:val="1"/>
+      <w:numFmt w:val="bullet"/>
+      <w:lvlText w:val=""/>
+      <w:lvlJc w:val="left"/>
+      <w:pPr>
+        <w:tabs>
+          <w:tab w:val="num" w:pos="5760"/>
+        </w:tabs>
+        <w:ind w:left="5760" w:hanging="360"/>
+      </w:pPr>
+      <w:rPr>
+        <w:rFonts w:ascii="Wingdings" w:hAnsi="Wingdings" w:hint="default"/>
+        <w:sz w:val="20"/>
+      </w:rPr>
+    </w:lvl>
+    <w:lvl w:ilvl="8" w:tentative="1">
+      <w:start w:val="1"/>
+      <w:numFmt w:val="bullet"/>
+      <w:lvlText w:val=""/>
+      <w:lvlJc w:val="left"/>
+      <w:pPr>
+        <w:tabs>
+          <w:tab w:val="num" w:pos="6480"/>
+        </w:tabs>
+        <w:ind w:left="6480" w:hanging="360"/>
+      </w:pPr>
+      <w:rPr>
+        <w:rFonts w:ascii="Wingdings" w:hAnsi="Wingdings" w:hint="default"/>
+        <w:sz w:val="20"/>
+      </w:rPr>
+    </w:lvl>
+  </w:abstractNum>
+  <w:abstractNum w:abstractNumId="8" w15:restartNumberingAfterBreak="0">
     <w:nsid w:val="3CF67657"/>
     <w:multiLevelType w:val="multilevel"/>
     <w:tmpl w:val="63E6F282"/>
@@ -5458,7 +5504,156 @@
       </w:pPr>
     </w:lvl>
   </w:abstractNum>
-  <w:abstractNum w:abstractNumId="5" w15:restartNumberingAfterBreak="0">
+  <w:abstractNum w:abstractNumId="9" w15:restartNumberingAfterBreak="0">
+    <w:nsid w:val="414A7376"/>
+    <w:multiLevelType w:val="multilevel"/>
+    <w:tmpl w:val="A2FE974A"/>
+    <w:lvl w:ilvl="0">
+      <w:start w:val="1"/>
+      <w:numFmt w:val="bullet"/>
+      <w:lvlText w:val=""/>
+      <w:lvlJc w:val="left"/>
+      <w:pPr>
+        <w:tabs>
+          <w:tab w:val="num" w:pos="720"/>
+        </w:tabs>
+        <w:ind w:left="720" w:hanging="360"/>
+      </w:pPr>
+      <w:rPr>
+        <w:rFonts w:ascii="Symbol" w:hAnsi="Symbol" w:hint="default"/>
+        <w:sz w:val="20"/>
+      </w:rPr>
+    </w:lvl>
+    <w:lvl w:ilvl="1" w:tentative="1">
+      <w:start w:val="1"/>
+      <w:numFmt w:val="bullet"/>
+      <w:lvlText w:val="o"/>
+      <w:lvlJc w:val="left"/>
+      <w:pPr>
+        <w:tabs>
+          <w:tab w:val="num" w:pos="1440"/>
+        </w:tabs>
+        <w:ind w:left="1440" w:hanging="360"/>
+      </w:pPr>
+      <w:rPr>
+        <w:rFonts w:ascii="Courier New" w:hAnsi="Courier New" w:hint="default"/>
+        <w:sz w:val="20"/>
+      </w:rPr>
+    </w:lvl>
+    <w:lvl w:ilvl="2" w:tentative="1">
+      <w:start w:val="1"/>
+      <w:numFmt w:val="bullet"/>
+      <w:lvlText w:val=""/>
+      <w:lvlJc w:val="left"/>
+      <w:pPr>
+        <w:tabs>
+          <w:tab w:val="num" w:pos="2160"/>
+        </w:tabs>
+        <w:ind w:left="2160" w:hanging="360"/>
+      </w:pPr>
+      <w:rPr>
+        <w:rFonts w:ascii="Wingdings" w:hAnsi="Wingdings" w:hint="default"/>
+        <w:sz w:val="20"/>
+      </w:rPr>
+    </w:lvl>
+    <w:lvl w:ilvl="3" w:tentative="1">
+      <w:start w:val="1"/>
+      <w:numFmt w:val="bullet"/>
+      <w:lvlText w:val=""/>
+      <w:lvlJc w:val="left"/>
+      <w:pPr>
+        <w:tabs>
+          <w:tab w:val="num" w:pos="2880"/>
+        </w:tabs>
+        <w:ind w:left="2880" w:hanging="360"/>
+      </w:pPr>
+      <w:rPr>
+        <w:rFonts w:ascii="Wingdings" w:hAnsi="Wingdings" w:hint="default"/>
+        <w:sz w:val="20"/>
+      </w:rPr>
+    </w:lvl>
+    <w:lvl w:ilvl="4" w:tentative="1">
+      <w:start w:val="1"/>
+      <w:numFmt w:val="bullet"/>
+      <w:lvlText w:val=""/>
+      <w:lvlJc w:val="left"/>
+      <w:pPr>
+        <w:tabs>
+          <w:tab w:val="num" w:pos="3600"/>
+        </w:tabs>
+        <w:ind w:left="3600" w:hanging="360"/>
+      </w:pPr>
+      <w:rPr>
+        <w:rFonts w:ascii="Wingdings" w:hAnsi="Wingdings" w:hint="default"/>
+        <w:sz w:val="20"/>
+      </w:rPr>
+    </w:lvl>
+    <w:lvl w:ilvl="5" w:tentative="1">
+      <w:start w:val="1"/>
+      <w:numFmt w:val="bullet"/>
+      <w:lvlText w:val=""/>
+      <w:lvlJc w:val="left"/>
+      <w:pPr>
+        <w:tabs>
+          <w:tab w:val="num" w:pos="4320"/>
+        </w:tabs>
+        <w:ind w:left="4320" w:hanging="360"/>
+      </w:pPr>
+      <w:rPr>
+        <w:rFonts w:ascii="Wingdings" w:hAnsi="Wingdings" w:hint="default"/>
+        <w:sz w:val="20"/>
+      </w:rPr>
+    </w:lvl>
+    <w:lvl w:ilvl="6" w:tentative="1">
+      <w:start w:val="1"/>
+      <w:numFmt w:val="bullet"/>
+      <w:lvlText w:val=""/>
+      <w:lvlJc w:val="left"/>
+      <w:pPr>
+        <w:tabs>
+          <w:tab w:val="num" w:pos="5040"/>
+        </w:tabs>
+        <w:ind w:left="5040" w:hanging="360"/>
+      </w:pPr>
+      <w:rPr>
+        <w:rFonts w:ascii="Wingdings" w:hAnsi="Wingdings" w:hint="default"/>
+        <w:sz w:val="20"/>
+      </w:rPr>
+    </w:lvl>
+    <w:lvl w:ilvl="7" w:tentative="1">
+      <w:start w:val="1"/>
+      <w:numFmt w:val="bullet"/>
+      <w:lvlText w:val=""/>
+      <w:lvlJc w:val="left"/>
+      <w:pPr>
+        <w:tabs>
+          <w:tab w:val="num" w:pos="5760"/>
+        </w:tabs>
+        <w:ind w:left="5760" w:hanging="360"/>
+      </w:pPr>
+      <w:rPr>
+        <w:rFonts w:ascii="Wingdings" w:hAnsi="Wingdings" w:hint="default"/>
+        <w:sz w:val="20"/>
+      </w:rPr>
+    </w:lvl>
+    <w:lvl w:ilvl="8" w:tentative="1">
+      <w:start w:val="1"/>
+      <w:numFmt w:val="bullet"/>
+      <w:lvlText w:val=""/>
+      <w:lvlJc w:val="left"/>
+      <w:pPr>
+        <w:tabs>
+          <w:tab w:val="num" w:pos="6480"/>
+        </w:tabs>
+        <w:ind w:left="6480" w:hanging="360"/>
+      </w:pPr>
+      <w:rPr>
+        <w:rFonts w:ascii="Wingdings" w:hAnsi="Wingdings" w:hint="default"/>
+        <w:sz w:val="20"/>
+      </w:rPr>
+    </w:lvl>
+  </w:abstractNum>
+  <w:abstractNum w:abstractNumId="10" w15:restartNumberingAfterBreak="0">
     <w:nsid w:val="574F2C49"/>
     <w:multiLevelType w:val="multilevel"/>
     <w:tmpl w:val="69B4A078"/>
@@ -5607,7 +5802,305 @@
       </w:rPr>
     </w:lvl>
   </w:abstractNum>
-  <w:abstractNum w:abstractNumId="6" w15:restartNumberingAfterBreak="0">
+  <w:abstractNum w:abstractNumId="11" w15:restartNumberingAfterBreak="0">
+    <w:nsid w:val="6656419B"/>
+    <w:multiLevelType w:val="multilevel"/>
+    <w:tmpl w:val="3118C2FE"/>
+    <w:lvl w:ilvl="0">
+      <w:start w:val="1"/>
+      <w:numFmt w:val="bullet"/>
+      <w:lvlText w:val=""/>
+      <w:lvlJc w:val="left"/>
+      <w:pPr>
+        <w:tabs>
+          <w:tab w:val="num" w:pos="720"/>
+        </w:tabs>
+        <w:ind w:left="720" w:hanging="360"/>
+      </w:pPr>
+      <w:rPr>
+        <w:rFonts w:ascii="Symbol" w:hAnsi="Symbol" w:hint="default"/>
+        <w:sz w:val="20"/>
+      </w:rPr>
+    </w:lvl>
+    <w:lvl w:ilvl="1" w:tentative="1">
+      <w:start w:val="1"/>
+      <w:numFmt w:val="bullet"/>
+      <w:lvlText w:val="o"/>
+      <w:lvlJc w:val="left"/>
+      <w:pPr>
+        <w:tabs>
+          <w:tab w:val="num" w:pos="1440"/>
+        </w:tabs>
+        <w:ind w:left="1440" w:hanging="360"/>
+      </w:pPr>
+      <w:rPr>
+        <w:rFonts w:ascii="Courier New" w:hAnsi="Courier New" w:hint="default"/>
+        <w:sz w:val="20"/>
+      </w:rPr>
+    </w:lvl>
+    <w:lvl w:ilvl="2" w:tentative="1">
+      <w:start w:val="1"/>
+      <w:numFmt w:val="bullet"/>
+      <w:lvlText w:val=""/>
+      <w:lvlJc w:val="left"/>
+      <w:pPr>
+        <w:tabs>
+          <w:tab w:val="num" w:pos="2160"/>
+        </w:tabs>
+        <w:ind w:left="2160" w:hanging="360"/>
+      </w:pPr>
+      <w:rPr>
+        <w:rFonts w:ascii="Wingdings" w:hAnsi="Wingdings" w:hint="default"/>
+        <w:sz w:val="20"/>
+      </w:rPr>
+    </w:lvl>
+    <w:lvl w:ilvl="3" w:tentative="1">
+      <w:start w:val="1"/>
+      <w:numFmt w:val="bullet"/>
+      <w:lvlText w:val=""/>
+      <w:lvlJc w:val="left"/>
+      <w:pPr>
+        <w:tabs>
+          <w:tab w:val="num" w:pos="2880"/>
+        </w:tabs>
+        <w:ind w:left="2880" w:hanging="360"/>
+      </w:pPr>
+      <w:rPr>
+        <w:rFonts w:ascii="Wingdings" w:hAnsi="Wingdings" w:hint="default"/>
+        <w:sz w:val="20"/>
+      </w:rPr>
+    </w:lvl>
+    <w:lvl w:ilvl="4" w:tentative="1">
+      <w:start w:val="1"/>
+      <w:numFmt w:val="bullet"/>
+      <w:lvlText w:val=""/>
+      <w:lvlJc w:val="left"/>
+      <w:pPr>
+        <w:tabs>
+          <w:tab w:val="num" w:pos="3600"/>
+        </w:tabs>
+        <w:ind w:left="3600" w:hanging="360"/>
+      </w:pPr>
+      <w:rPr>
+        <w:rFonts w:ascii="Wingdings" w:hAnsi="Wingdings" w:hint="default"/>
+        <w:sz w:val="20"/>
+      </w:rPr>
+    </w:lvl>
+    <w:lvl w:ilvl="5" w:tentative="1">
+      <w:start w:val="1"/>
+      <w:numFmt w:val="bullet"/>
+      <w:lvlText w:val=""/>
+      <w:lvlJc w:val="left"/>
+      <w:pPr>
+        <w:tabs>
+          <w:tab w:val="num" w:pos="4320"/>
+        </w:tabs>
+        <w:ind w:left="4320" w:hanging="360"/>
+      </w:pPr>
+      <w:rPr>
+        <w:rFonts w:ascii="Wingdings" w:hAnsi="Wingdings" w:hint="default"/>
+        <w:sz w:val="20"/>
+      </w:rPr>
+    </w:lvl>
+    <w:lvl w:ilvl="6" w:tentative="1">
+      <w:start w:val="1"/>
+      <w:numFmt w:val="bullet"/>
+      <w:lvlText w:val=""/>
+      <w:lvlJc w:val="left"/>
+      <w:pPr>
+        <w:tabs>
+          <w:tab w:val="num" w:pos="5040"/>
+        </w:tabs>
+        <w:ind w:left="5040" w:hanging="360"/>
+      </w:pPr>
+      <w:rPr>
+        <w:rFonts w:ascii="Wingdings" w:hAnsi="Wingdings" w:hint="default"/>
+        <w:sz w:val="20"/>
+      </w:rPr>
+    </w:lvl>
+    <w:lvl w:ilvl="7" w:tentative="1">
+      <w:start w:val="1"/>
+      <w:numFmt w:val="bullet"/>
+      <w:lvlText w:val=""/>
+      <w:lvlJc w:val="left"/>
+      <w:pPr>
+        <w:tabs>
+          <w:tab w:val="num" w:pos="5760"/>
+        </w:tabs>
+        <w:ind w:left="5760" w:hanging="360"/>
+      </w:pPr>
+      <w:rPr>
+        <w:rFonts w:ascii="Wingdings" w:hAnsi="Wingdings" w:hint="default"/>
+        <w:sz w:val="20"/>
+      </w:rPr>
+    </w:lvl>
+    <w:lvl w:ilvl="8" w:tentative="1">
+      <w:start w:val="1"/>
+      <w:numFmt w:val="bullet"/>
+      <w:lvlText w:val=""/>
+      <w:lvlJc w:val="left"/>
+      <w:pPr>
+        <w:tabs>
+          <w:tab w:val="num" w:pos="6480"/>
+        </w:tabs>
+        <w:ind w:left="6480" w:hanging="360"/>
+      </w:pPr>
+      <w:rPr>
+        <w:rFonts w:ascii="Wingdings" w:hAnsi="Wingdings" w:hint="default"/>
+        <w:sz w:val="20"/>
+      </w:rPr>
+    </w:lvl>
+  </w:abstractNum>
+  <w:abstractNum w:abstractNumId="12" w15:restartNumberingAfterBreak="0">
+    <w:nsid w:val="79E227A4"/>
+    <w:multiLevelType w:val="multilevel"/>
+    <w:tmpl w:val="EEB2E312"/>
+    <w:lvl w:ilvl="0">
+      <w:start w:val="1"/>
+      <w:numFmt w:val="bullet"/>
+      <w:lvlText w:val=""/>
+      <w:lvlJc w:val="left"/>
+      <w:pPr>
+        <w:tabs>
+          <w:tab w:val="num" w:pos="720"/>
+        </w:tabs>
+        <w:ind w:left="720" w:hanging="360"/>
+      </w:pPr>
+      <w:rPr>
+        <w:rFonts w:ascii="Symbol" w:hAnsi="Symbol" w:hint="default"/>
+        <w:sz w:val="20"/>
+      </w:rPr>
+    </w:lvl>
+    <w:lvl w:ilvl="1" w:tentative="1">
+      <w:start w:val="1"/>
+      <w:numFmt w:val="bullet"/>
+      <w:lvlText w:val="o"/>
+      <w:lvlJc w:val="left"/>
+      <w:pPr>
+        <w:tabs>
+          <w:tab w:val="num" w:pos="1440"/>
+        </w:tabs>
+        <w:ind w:left="1440" w:hanging="360"/>
+      </w:pPr>
+      <w:rPr>
+        <w:rFonts w:ascii="Courier New" w:hAnsi="Courier New" w:hint="default"/>
+        <w:sz w:val="20"/>
+      </w:rPr>
+    </w:lvl>
+    <w:lvl w:ilvl="2" w:tentative="1">
+      <w:start w:val="1"/>
+      <w:numFmt w:val="bullet"/>
+      <w:lvlText w:val=""/>
+      <w:lvlJc w:val="left"/>
+      <w:pPr>
+        <w:tabs>
+          <w:tab w:val="num" w:pos="2160"/>
+        </w:tabs>
+        <w:ind w:left="2160" w:hanging="360"/>
+      </w:pPr>
+      <w:rPr>
+        <w:rFonts w:ascii="Wingdings" w:hAnsi="Wingdings" w:hint="default"/>
+        <w:sz w:val="20"/>
+      </w:rPr>
+    </w:lvl>
+    <w:lvl w:ilvl="3" w:tentative="1">
+      <w:start w:val="1"/>
+      <w:numFmt w:val="bullet"/>
+      <w:lvlText w:val=""/>
+      <w:lvlJc w:val="left"/>
+      <w:pPr>
+        <w:tabs>
+          <w:tab w:val="num" w:pos="2880"/>
+        </w:tabs>
+        <w:ind w:left="2880" w:hanging="360"/>
+      </w:pPr>
+      <w:rPr>
+        <w:rFonts w:ascii="Wingdings" w:hAnsi="Wingdings" w:hint="default"/>
+        <w:sz w:val="20"/>
+      </w:rPr>
+    </w:lvl>
+    <w:lvl w:ilvl="4" w:tentative="1">
+      <w:start w:val="1"/>
+      <w:numFmt w:val="bullet"/>
+      <w:lvlText w:val=""/>
+      <w:lvlJc w:val="left"/>
+      <w:pPr>
+        <w:tabs>
+          <w:tab w:val="num" w:pos="3600"/>
+        </w:tabs>
+        <w:ind w:left="3600" w:hanging="360"/>
+      </w:pPr>
+      <w:rPr>
+        <w:rFonts w:ascii="Wingdings" w:hAnsi="Wingdings" w:hint="default"/>
+        <w:sz w:val="20"/>
+      </w:rPr>
+    </w:lvl>
+    <w:lvl w:ilvl="5" w:tentative="1">
+      <w:start w:val="1"/>
+      <w:numFmt w:val="bullet"/>
+      <w:lvlText w:val=""/>
+      <w:lvlJc w:val="left"/>
+      <w:pPr>
+        <w:tabs>
+          <w:tab w:val="num" w:pos="4320"/>
+        </w:tabs>
+        <w:ind w:left="4320" w:hanging="360"/>
+      </w:pPr>
+      <w:rPr>
+        <w:rFonts w:ascii="Wingdings" w:hAnsi="Wingdings" w:hint="default"/>
+        <w:sz w:val="20"/>
+      </w:rPr>
+    </w:lvl>
+    <w:lvl w:ilvl="6" w:tentative="1">
+      <w:start w:val="1"/>
+      <w:numFmt w:val="bullet"/>
+      <w:lvlText w:val=""/>
+      <w:lvlJc w:val="left"/>
+      <w:pPr>
+        <w:tabs>
+          <w:tab w:val="num" w:pos="5040"/>
+        </w:tabs>
+        <w:ind w:left="5040" w:hanging="360"/>
+      </w:pPr>
+      <w:rPr>
+        <w:rFonts w:ascii="Wingdings" w:hAnsi="Wingdings" w:hint="default"/>
+        <w:sz w:val="20"/>
+      </w:rPr>
+    </w:lvl>
+    <w:lvl w:ilvl="7" w:tentative="1">
+      <w:start w:val="1"/>
+      <w:numFmt w:val="bullet"/>
+      <w:lvlText w:val=""/>
+      <w:lvlJc w:val="left"/>
+      <w:pPr>
+        <w:tabs>
+          <w:tab w:val="num" w:pos="5760"/>
+        </w:tabs>
+        <w:ind w:left="5760" w:hanging="360"/>
+      </w:pPr>
+      <w:rPr>
+        <w:rFonts w:ascii="Wingdings" w:hAnsi="Wingdings" w:hint="default"/>
+        <w:sz w:val="20"/>
+      </w:rPr>
+    </w:lvl>
+    <w:lvl w:ilvl="8" w:tentative="1">
+      <w:start w:val="1"/>
+      <w:numFmt w:val="bullet"/>
+      <w:lvlText w:val=""/>
+      <w:lvlJc w:val="left"/>
+      <w:pPr>
+        <w:tabs>
+          <w:tab w:val="num" w:pos="6480"/>
+        </w:tabs>
+        <w:ind w:left="6480" w:hanging="360"/>
+      </w:pPr>
+      <w:rPr>
+        <w:rFonts w:ascii="Wingdings" w:hAnsi="Wingdings" w:hint="default"/>
+        <w:sz w:val="20"/>
+      </w:rPr>
+    </w:lvl>
+  </w:abstractNum>
+  <w:abstractNum w:abstractNumId="13" w15:restartNumberingAfterBreak="0">
     <w:nsid w:val="7DBC582D"/>
     <w:multiLevelType w:val="multilevel"/>
     <w:tmpl w:val="172E7F22"/>
@@ -5757,13 +6250,13 @@
     </w:lvl>
   </w:abstractNum>
   <w:num w:numId="1" w16cid:durableId="192351628">
-    <w:abstractNumId w:val="4"/>
+    <w:abstractNumId w:val="8"/>
   </w:num>
   <w:num w:numId="2" w16cid:durableId="1381393373">
     <w:abstractNumId w:val="2"/>
   </w:num>
   <w:num w:numId="3" w16cid:durableId="1434937879">
-    <w:abstractNumId w:val="6"/>
+    <w:abstractNumId w:val="13"/>
   </w:num>
   <w:num w:numId="4" w16cid:durableId="47799498">
     <w:abstractNumId w:val="0"/>
@@ -5772,10 +6265,31 @@
     <w:abstractNumId w:val="1"/>
   </w:num>
   <w:num w:numId="6" w16cid:durableId="1113866914">
+    <w:abstractNumId w:val="10"/>
+  </w:num>
+  <w:num w:numId="7" w16cid:durableId="784619504">
     <w:abstractNumId w:val="5"/>
   </w:num>
-  <w:num w:numId="7" w16cid:durableId="784619504">
+  <w:num w:numId="8" w16cid:durableId="120156924">
+    <w:abstractNumId w:val="7"/>
+  </w:num>
+  <w:num w:numId="9" w16cid:durableId="979118689">
     <w:abstractNumId w:val="3"/>
+  </w:num>
+  <w:num w:numId="10" w16cid:durableId="1850680920">
+    <w:abstractNumId w:val="12"/>
+  </w:num>
+  <w:num w:numId="11" w16cid:durableId="1322269926">
+    <w:abstractNumId w:val="9"/>
+  </w:num>
+  <w:num w:numId="12" w16cid:durableId="816647357">
+    <w:abstractNumId w:val="6"/>
+  </w:num>
+  <w:num w:numId="13" w16cid:durableId="126821708">
+    <w:abstractNumId w:val="11"/>
+  </w:num>
+  <w:num w:numId="14" w16cid:durableId="1438327903">
+    <w:abstractNumId w:val="4"/>
   </w:num>
 </w:numbering>
 </file>
@@ -6383,7 +6897,6 @@
   <w:style w:type="character" w:default="1" w:styleId="Policepardfaut">
     <w:name w:val="Default Paragraph Font"/>
     <w:uiPriority w:val="1"/>
-    <w:semiHidden/>
     <w:unhideWhenUsed/>
   </w:style>
   <w:style w:type="table" w:default="1" w:styleId="TableauNormal">
@@ -6741,6 +7254,46 @@
     <w:uiPriority w:val="99"/>
     <w:rsid w:val="00776296"/>
   </w:style>
+  <w:style w:type="paragraph" w:styleId="NormalWeb">
+    <w:name w:val="Normal (Web)"/>
+    <w:basedOn w:val="Normal"/>
+    <w:uiPriority w:val="99"/>
+    <w:unhideWhenUsed/>
+    <w:rsid w:val="00742DAE"/>
+    <w:pPr>
+      <w:spacing w:before="100" w:beforeAutospacing="1" w:after="100" w:afterAutospacing="1" w:line="240" w:lineRule="auto"/>
+    </w:pPr>
+    <w:rPr>
+      <w:rFonts w:ascii="Times New Roman" w:eastAsia="Times New Roman" w:hAnsi="Times New Roman" w:cs="Times New Roman"/>
+      <w:kern w:val="0"/>
+      <w:lang w:eastAsia="fr-FR"/>
+      <w14:ligatures w14:val="none"/>
+    </w:rPr>
+  </w:style>
+  <w:style w:type="character" w:styleId="lev">
+    <w:name w:val="Strong"/>
+    <w:basedOn w:val="Policepardfaut"/>
+    <w:uiPriority w:val="22"/>
+    <w:qFormat/>
+    <w:rsid w:val="00742DAE"/>
+    <w:rPr>
+      <w:b/>
+      <w:bCs/>
+    </w:rPr>
+  </w:style>
+  <w:style w:type="character" w:styleId="CodeHTML">
+    <w:name w:val="HTML Code"/>
+    <w:basedOn w:val="Policepardfaut"/>
+    <w:uiPriority w:val="99"/>
+    <w:semiHidden/>
+    <w:unhideWhenUsed/>
+    <w:rsid w:val="00742DAE"/>
+    <w:rPr>
+      <w:rFonts w:ascii="Courier New" w:eastAsia="Times New Roman" w:hAnsi="Courier New" w:cs="Courier New"/>
+      <w:sz w:val="20"/>
+      <w:szCs w:val="20"/>
+    </w:rPr>
+  </w:style>
 </w:styles>
 </file>
 

</xml_diff>